<commit_message>
Actualizacion de Documentos Fase 2 - 26102024
</commit_message>
<xml_diff>
--- a/Fase 2/DOCUMENTOS FASE2/2.4_GuiaEstudiante_Fase 2_DesarrolloProyecto APT.docx
+++ b/Fase 2/DOCUMENTOS FASE2/2.4_GuiaEstudiante_Fase 2_DesarrolloProyecto APT.docx
@@ -1,11 +1,8 @@
 
 <file path=word/document.xml><?xml version="1.0" encoding="utf-8"?>
-<w:document xmlns:wpc="http://schemas.microsoft.com/office/word/2010/wordprocessingCanvas" xmlns:cx="http://schemas.microsoft.com/office/drawing/2014/chartex" xmlns:mc="http://schemas.openxmlformats.org/markup-compatibility/2006" xmlns:o="urn:schemas-microsoft-com:office:office" xmlns:r="http://schemas.openxmlformats.org/officeDocument/2006/relationships" xmlns:m="http://schemas.openxmlformats.org/officeDocument/2006/math" xmlns:v="urn:schemas-microsoft-com:vml" xmlns:wp14="http://schemas.microsoft.com/office/word/2010/wordprocessingDrawing" xmlns:wp="http://schemas.openxmlformats.org/drawingml/2006/wordprocessingDrawing" xmlns:w10="urn:schemas-microsoft-com:office:word" xmlns:w="http://schemas.openxmlformats.org/wordprocessingml/2006/main" xmlns:w14="http://schemas.microsoft.com/office/word/2010/wordml" xmlns:w15="http://schemas.microsoft.com/office/word/2012/wordml" xmlns:w16se="http://schemas.microsoft.com/office/word/2015/wordml/symex" xmlns:wpg="http://schemas.microsoft.com/office/word/2010/wordprocessingGroup" xmlns:wpi="http://schemas.microsoft.com/office/word/2010/wordprocessingInk" xmlns:wne="http://schemas.microsoft.com/office/word/2006/wordml" xmlns:wps="http://schemas.microsoft.com/office/word/2010/wordprocessingShape" mc:Ignorable="w14 w15 w16se wp14">
+<w:document xmlns:wpc="http://schemas.microsoft.com/office/word/2010/wordprocessingCanvas" xmlns:cx="http://schemas.microsoft.com/office/drawing/2014/chartex" xmlns:cx1="http://schemas.microsoft.com/office/drawing/2015/9/8/chartex" xmlns:cx2="http://schemas.microsoft.com/office/drawing/2015/10/21/chartex" xmlns:cx3="http://schemas.microsoft.com/office/drawing/2016/5/9/chartex" xmlns:cx4="http://schemas.microsoft.com/office/drawing/2016/5/10/chartex" xmlns:cx5="http://schemas.microsoft.com/office/drawing/2016/5/11/chartex" xmlns:cx6="http://schemas.microsoft.com/office/drawing/2016/5/12/chartex" xmlns:cx7="http://schemas.microsoft.com/office/drawing/2016/5/13/chartex" xmlns:cx8="http://schemas.microsoft.com/office/drawing/2016/5/14/chartex" xmlns:mc="http://schemas.openxmlformats.org/markup-compatibility/2006" xmlns:aink="http://schemas.microsoft.com/office/drawing/2016/ink" xmlns:am3d="http://schemas.microsoft.com/office/drawing/2017/model3d" xmlns:o="urn:schemas-microsoft-com:office:office" xmlns:oel="http://schemas.microsoft.com/office/2019/extlst" xmlns:r="http://schemas.openxmlformats.org/officeDocument/2006/relationships" xmlns:m="http://schemas.openxmlformats.org/officeDocument/2006/math" xmlns:v="urn:schemas-microsoft-com:vml" xmlns:wp14="http://schemas.microsoft.com/office/word/2010/wordprocessingDrawing" xmlns:wp="http://schemas.openxmlformats.org/drawingml/2006/wordprocessingDrawing" xmlns:w10="urn:schemas-microsoft-com:office:word" xmlns:w="http://schemas.openxmlformats.org/wordprocessingml/2006/main" xmlns:w14="http://schemas.microsoft.com/office/word/2010/wordml" xmlns:w15="http://schemas.microsoft.com/office/word/2012/wordml" xmlns:w16cex="http://schemas.microsoft.com/office/word/2018/wordml/cex" xmlns:w16cid="http://schemas.microsoft.com/office/word/2016/wordml/cid" xmlns:w16="http://schemas.microsoft.com/office/word/2018/wordml" xmlns:w16du="http://schemas.microsoft.com/office/word/2023/wordml/word16du" xmlns:w16sdtdh="http://schemas.microsoft.com/office/word/2020/wordml/sdtdatahash" xmlns:w16se="http://schemas.microsoft.com/office/word/2015/wordml/symex" xmlns:wpg="http://schemas.microsoft.com/office/word/2010/wordprocessingGroup" xmlns:wpi="http://schemas.microsoft.com/office/word/2010/wordprocessingInk" xmlns:wne="http://schemas.microsoft.com/office/word/2006/wordml" xmlns:wps="http://schemas.microsoft.com/office/word/2010/wordprocessingShape" mc:Ignorable="w14 w15 w16se w16cid w16 w16cex w16sdtdh w16du wp14">
   <w:body>
-    <w:p>
-      <w:bookmarkStart w:id="0" w:name="_GoBack"/>
-      <w:bookmarkEnd w:id="0"/>
-    </w:p>
+    <w:p/>
     <w:p>
       <w:pPr>
         <w:rPr>
@@ -165,6 +162,7 @@
                                 </w:rPr>
                                 <w:t xml:space="preserve">Asignatura </w:t>
                               </w:r>
+                              <w:proofErr w:type="spellStart"/>
                               <w:r>
                                 <w:rPr>
                                   <w:b/>
@@ -174,6 +172,7 @@
                                 </w:rPr>
                                 <w:t>Capstone</w:t>
                               </w:r>
+                              <w:proofErr w:type="spellEnd"/>
                             </w:p>
                           </w:txbxContent>
                         </wps:txbx>
@@ -238,7 +237,7 @@
           </mc:Choice>
           <mc:Fallback>
             <w:pict>
-              <v:group w14:anchorId="39581AEC" id="Grupo 27" o:spid="_x0000_s1026" style="position:absolute;margin-left:0;margin-top:.75pt;width:491.25pt;height:123pt;z-index:251659264;mso-position-horizontal:center;mso-position-horizontal-relative:margin;mso-width-relative:margin;mso-height-relative:margin" coordsize="59912,15621" o:gfxdata="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">
+              <v:group w14:anchorId="39581AEC" id="Grupo 27" o:spid="_x0000_s1026" style="position:absolute;margin-left:0;margin-top:.75pt;width:491.25pt;height:123pt;z-index:251659264;mso-position-horizontal:center;mso-position-horizontal-relative:margin;mso-width-relative:margin;mso-height-relative:margin" coordsize="59912,15621" o:gfxdata="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">
                 <v:shapetype id="_x0000_t202" coordsize="21600,21600" o:spt="202" path="m,l,21600r21600,l21600,xe">
                   <v:stroke joinstyle="miter"/>
                   <v:path gradientshapeok="t" o:connecttype="rect"/>
@@ -341,6 +340,7 @@
                           </w:rPr>
                           <w:t xml:space="preserve">Asignatura </w:t>
                         </w:r>
+                        <w:proofErr w:type="spellStart"/>
                         <w:r>
                           <w:rPr>
                             <w:b/>
@@ -350,6 +350,7 @@
                           </w:rPr>
                           <w:t>Capstone</w:t>
                         </w:r>
+                        <w:proofErr w:type="spellEnd"/>
                       </w:p>
                     </w:txbxContent>
                   </v:textbox>
@@ -640,154 +641,212 @@
             <w:r>
               <w:rPr>
                 <w:rFonts w:ascii="Calibri" w:hAnsi="Calibri" w:cs="Arial"/>
+                <w:iCs/>
+                <w:color w:val="000000" w:themeColor="text1"/>
+                <w:sz w:val="20"/>
+                <w:szCs w:val="20"/>
+                <w:lang w:eastAsia="es-CL"/>
+              </w:rPr>
+              <w:t>Se ha hecho un avance en el modelamiento de los personajes.</w:t>
+            </w:r>
+          </w:p>
+          <w:p>
+            <w:pPr>
+              <w:jc w:val="both"/>
+              <w:rPr>
+                <w:rFonts w:ascii="Calibri" w:hAnsi="Calibri" w:cs="Arial"/>
+                <w:iCs/>
+                <w:color w:val="000000" w:themeColor="text1"/>
+                <w:sz w:val="20"/>
+                <w:szCs w:val="20"/>
+                <w:lang w:eastAsia="es-CL"/>
+              </w:rPr>
+            </w:pPr>
+            <w:r>
+              <w:rPr>
+                <w:rFonts w:ascii="Calibri" w:hAnsi="Calibri" w:cs="Arial"/>
+                <w:iCs/>
+                <w:color w:val="000000" w:themeColor="text1"/>
+                <w:sz w:val="20"/>
+                <w:szCs w:val="20"/>
+                <w:lang w:eastAsia="es-CL"/>
+              </w:rPr>
+              <w:t>El modelo de cuervo está terminado tanto en apariencia, textura y “</w:t>
+            </w:r>
+            <w:proofErr w:type="spellStart"/>
+            <w:r>
+              <w:rPr>
+                <w:rFonts w:ascii="Calibri" w:hAnsi="Calibri" w:cs="Arial"/>
+                <w:iCs/>
+                <w:color w:val="000000" w:themeColor="text1"/>
+                <w:sz w:val="20"/>
+                <w:szCs w:val="20"/>
+                <w:lang w:eastAsia="es-CL"/>
+              </w:rPr>
+              <w:t>rigging</w:t>
+            </w:r>
+            <w:proofErr w:type="spellEnd"/>
+            <w:r>
+              <w:rPr>
+                <w:rFonts w:ascii="Calibri" w:hAnsi="Calibri" w:cs="Arial"/>
+                <w:iCs/>
+                <w:color w:val="000000" w:themeColor="text1"/>
+                <w:sz w:val="20"/>
+                <w:szCs w:val="20"/>
+                <w:lang w:eastAsia="es-CL"/>
+              </w:rPr>
+              <w:t>”. Existe su animación idle y caminata.</w:t>
+            </w:r>
+          </w:p>
+          <w:p>
+            <w:pPr>
+              <w:jc w:val="both"/>
+              <w:rPr>
+                <w:rFonts w:ascii="Calibri" w:hAnsi="Calibri" w:cs="Arial"/>
+                <w:iCs/>
+                <w:color w:val="000000" w:themeColor="text1"/>
+                <w:sz w:val="20"/>
+                <w:szCs w:val="20"/>
+                <w:lang w:eastAsia="es-CL"/>
+              </w:rPr>
+            </w:pPr>
+            <w:r>
+              <w:rPr>
+                <w:rFonts w:ascii="Calibri" w:hAnsi="Calibri" w:cs="Arial"/>
+                <w:iCs/>
+                <w:color w:val="000000" w:themeColor="text1"/>
+                <w:sz w:val="20"/>
+                <w:szCs w:val="20"/>
+                <w:lang w:eastAsia="es-CL"/>
+              </w:rPr>
+              <w:t>El modelo de lechuza está terminado tanto en apariencia, textura y “</w:t>
+            </w:r>
+            <w:proofErr w:type="spellStart"/>
+            <w:r>
+              <w:rPr>
+                <w:rFonts w:ascii="Calibri" w:hAnsi="Calibri" w:cs="Arial"/>
+                <w:iCs/>
+                <w:color w:val="000000" w:themeColor="text1"/>
+                <w:sz w:val="20"/>
+                <w:szCs w:val="20"/>
+                <w:lang w:eastAsia="es-CL"/>
+              </w:rPr>
+              <w:t>rigging</w:t>
+            </w:r>
+            <w:proofErr w:type="spellEnd"/>
+            <w:r>
+              <w:rPr>
+                <w:rFonts w:ascii="Calibri" w:hAnsi="Calibri" w:cs="Arial"/>
+                <w:iCs/>
+                <w:color w:val="000000" w:themeColor="text1"/>
+                <w:sz w:val="20"/>
+                <w:szCs w:val="20"/>
+                <w:lang w:eastAsia="es-CL"/>
+              </w:rPr>
+              <w:t>”. Existe su animación idle y caminata.</w:t>
+            </w:r>
+          </w:p>
+          <w:p>
+            <w:pPr>
+              <w:jc w:val="both"/>
+              <w:rPr>
+                <w:rFonts w:ascii="Calibri" w:hAnsi="Calibri" w:cs="Arial"/>
+                <w:iCs/>
+                <w:color w:val="000000" w:themeColor="text1"/>
+                <w:sz w:val="20"/>
+                <w:szCs w:val="20"/>
+                <w:lang w:eastAsia="es-CL"/>
+              </w:rPr>
+            </w:pPr>
+            <w:r>
+              <w:rPr>
+                <w:rFonts w:ascii="Calibri" w:hAnsi="Calibri" w:cs="Arial"/>
+                <w:iCs/>
+                <w:color w:val="000000" w:themeColor="text1"/>
+                <w:sz w:val="20"/>
+                <w:szCs w:val="20"/>
+                <w:lang w:eastAsia="es-CL"/>
+              </w:rPr>
+              <w:t>Ambiente básico para realizar pruebas de coalición y salto.</w:t>
+            </w:r>
+          </w:p>
+          <w:p>
+            <w:pPr>
+              <w:jc w:val="both"/>
+              <w:rPr>
+                <w:rFonts w:ascii="Calibri" w:hAnsi="Calibri" w:cs="Arial"/>
+                <w:iCs/>
+                <w:color w:val="000000" w:themeColor="text1"/>
+                <w:sz w:val="20"/>
+                <w:szCs w:val="20"/>
+                <w:lang w:eastAsia="es-CL"/>
+              </w:rPr>
+            </w:pPr>
+            <w:r>
+              <w:rPr>
+                <w:rFonts w:ascii="Calibri" w:hAnsi="Calibri" w:cs="Arial"/>
+                <w:iCs/>
+                <w:color w:val="000000" w:themeColor="text1"/>
+                <w:sz w:val="20"/>
+                <w:szCs w:val="20"/>
+                <w:lang w:eastAsia="es-CL"/>
+              </w:rPr>
+              <w:t>Código de movimiento y coalición.</w:t>
+            </w:r>
+          </w:p>
+          <w:p>
+            <w:pPr>
+              <w:jc w:val="both"/>
+              <w:rPr>
+                <w:rFonts w:ascii="Calibri" w:hAnsi="Calibri" w:cs="Arial"/>
                 <w:i/>
                 <w:color w:val="548DD4"/>
                 <w:sz w:val="20"/>
                 <w:szCs w:val="20"/>
                 <w:lang w:eastAsia="es-CL"/>
               </w:rPr>
-              <w:t xml:space="preserve">En esta </w:t>
-            </w:r>
-            <w:r>
-              <w:rPr>
-                <w:rFonts w:ascii="Calibri" w:hAnsi="Calibri" w:cs="Arial"/>
-                <w:i/>
-                <w:color w:val="548DD4"/>
-                <w:sz w:val="20"/>
-                <w:szCs w:val="20"/>
-                <w:lang w:eastAsia="es-CL"/>
-              </w:rPr>
-              <w:t>sección</w:t>
-            </w:r>
-            <w:r>
-              <w:rPr>
-                <w:rFonts w:ascii="Calibri" w:hAnsi="Calibri" w:cs="Arial"/>
-                <w:i/>
-                <w:color w:val="548DD4"/>
-                <w:sz w:val="20"/>
-                <w:szCs w:val="20"/>
-                <w:lang w:eastAsia="es-CL"/>
-              </w:rPr>
-              <w:t xml:space="preserve"> deberá</w:t>
-            </w:r>
-            <w:r>
-              <w:rPr>
-                <w:rFonts w:ascii="Calibri" w:hAnsi="Calibri" w:cs="Arial"/>
-                <w:i/>
-                <w:color w:val="548DD4"/>
-                <w:sz w:val="20"/>
-                <w:szCs w:val="20"/>
-                <w:lang w:eastAsia="es-CL"/>
-              </w:rPr>
-              <w:t>s</w:t>
-            </w:r>
-            <w:r>
-              <w:rPr>
-                <w:rFonts w:ascii="Calibri" w:hAnsi="Calibri" w:cs="Arial"/>
-                <w:i/>
-                <w:color w:val="548DD4"/>
-                <w:sz w:val="20"/>
-                <w:szCs w:val="20"/>
-                <w:lang w:eastAsia="es-CL"/>
-              </w:rPr>
-              <w:t xml:space="preserve"> </w:t>
-            </w:r>
-            <w:r>
-              <w:rPr>
-                <w:rFonts w:ascii="Calibri" w:hAnsi="Calibri" w:cs="Arial"/>
-                <w:i/>
-                <w:color w:val="548DD4"/>
-                <w:sz w:val="20"/>
-                <w:szCs w:val="20"/>
-                <w:lang w:eastAsia="es-CL"/>
-              </w:rPr>
-              <w:t xml:space="preserve">realizar un resumen de los avances que has realizado en tu proyecto APT. </w:t>
-            </w:r>
-            <w:r>
-              <w:rPr>
-                <w:rFonts w:ascii="Calibri" w:hAnsi="Calibri" w:cs="Arial"/>
-                <w:i/>
-                <w:color w:val="548DD4"/>
-                <w:sz w:val="20"/>
-                <w:szCs w:val="20"/>
-                <w:lang w:eastAsia="es-CL"/>
-              </w:rPr>
-              <w:t xml:space="preserve">Relata </w:t>
-            </w:r>
-            <w:r>
-              <w:rPr>
-                <w:rFonts w:ascii="Calibri" w:hAnsi="Calibri" w:cs="Arial"/>
-                <w:i/>
-                <w:color w:val="548DD4"/>
-                <w:sz w:val="20"/>
-                <w:szCs w:val="20"/>
-                <w:lang w:eastAsia="es-CL"/>
-              </w:rPr>
-              <w:t xml:space="preserve">brevemente </w:t>
-            </w:r>
-            <w:r>
-              <w:rPr>
-                <w:rFonts w:ascii="Calibri" w:hAnsi="Calibri" w:cs="Arial"/>
-                <w:i/>
-                <w:color w:val="548DD4"/>
-                <w:sz w:val="20"/>
-                <w:szCs w:val="20"/>
-                <w:lang w:eastAsia="es-CL"/>
-              </w:rPr>
-              <w:t xml:space="preserve">qué </w:t>
-            </w:r>
-            <w:r>
-              <w:rPr>
-                <w:rFonts w:ascii="Calibri" w:hAnsi="Calibri" w:cs="Arial"/>
-                <w:i/>
-                <w:color w:val="548DD4"/>
-                <w:sz w:val="20"/>
-                <w:szCs w:val="20"/>
-                <w:lang w:eastAsia="es-CL"/>
-              </w:rPr>
-              <w:t xml:space="preserve">actividades </w:t>
-            </w:r>
-            <w:r>
-              <w:rPr>
-                <w:rFonts w:ascii="Calibri" w:hAnsi="Calibri" w:cs="Arial"/>
-                <w:i/>
-                <w:color w:val="548DD4"/>
-                <w:sz w:val="20"/>
-                <w:szCs w:val="20"/>
-                <w:lang w:eastAsia="es-CL"/>
-              </w:rPr>
-              <w:t>del proyecto has llevado a cabo y qué objetivos específicos has cumplido hasta el minuto y de qué manera.</w:t>
-            </w:r>
-          </w:p>
-          <w:p>
-            <w:pPr>
-              <w:jc w:val="both"/>
-              <w:rPr>
-                <w:rFonts w:ascii="Calibri" w:hAnsi="Calibri" w:cs="Arial"/>
-                <w:i/>
-                <w:color w:val="548DD4"/>
-                <w:sz w:val="20"/>
-                <w:szCs w:val="20"/>
-                <w:lang w:eastAsia="es-CL"/>
-              </w:rPr>
-            </w:pPr>
-            <w:r>
-              <w:rPr>
-                <w:rFonts w:ascii="Calibri" w:hAnsi="Calibri" w:cs="Arial"/>
-                <w:i/>
-                <w:color w:val="548DD4"/>
-                <w:sz w:val="20"/>
-                <w:szCs w:val="20"/>
-                <w:lang w:eastAsia="es-CL"/>
-              </w:rPr>
-              <w:t>En caso que hayas realizado ajustes a los objetivos o metodología, debes incluir dichos apartados nuevamente en este informe, señalando cuáles son dichos ajustes.</w:t>
+            </w:pPr>
+            <w:r>
+              <w:rPr>
+                <w:rFonts w:ascii="Calibri" w:hAnsi="Calibri" w:cs="Arial"/>
+                <w:iCs/>
+                <w:color w:val="000000" w:themeColor="text1"/>
+                <w:sz w:val="20"/>
+                <w:szCs w:val="20"/>
+                <w:lang w:eastAsia="es-CL"/>
+              </w:rPr>
+              <w:t xml:space="preserve">Renderizado visual simple tipo VHS con un sombreado </w:t>
+            </w:r>
+            <w:proofErr w:type="spellStart"/>
+            <w:r>
+              <w:rPr>
+                <w:rFonts w:ascii="Calibri" w:hAnsi="Calibri" w:cs="Arial"/>
+                <w:iCs/>
+                <w:color w:val="000000" w:themeColor="text1"/>
+                <w:sz w:val="20"/>
+                <w:szCs w:val="20"/>
+                <w:lang w:eastAsia="es-CL"/>
+              </w:rPr>
+              <w:t>caricaturezco</w:t>
+            </w:r>
+            <w:proofErr w:type="spellEnd"/>
+            <w:r>
+              <w:rPr>
+                <w:rFonts w:ascii="Calibri" w:hAnsi="Calibri" w:cs="Arial"/>
+                <w:iCs/>
+                <w:color w:val="000000" w:themeColor="text1"/>
+                <w:sz w:val="20"/>
+                <w:szCs w:val="20"/>
+                <w:lang w:eastAsia="es-CL"/>
+              </w:rPr>
+              <w:t>.</w:t>
             </w:r>
           </w:p>
         </w:tc>
       </w:tr>
       <w:tr>
         <w:trPr>
-          <w:trHeight w:val="1247"/>
+          <w:trHeight w:val="711"/>
         </w:trPr>
         <w:tc>
           <w:tcPr>
@@ -817,34 +876,32 @@
           </w:tcPr>
           <w:p>
             <w:pPr>
-              <w:jc w:val="both"/>
-              <w:rPr>
-                <w:rFonts w:ascii="Calibri" w:hAnsi="Calibri" w:cs="Arial"/>
-                <w:b/>
-                <w:i/>
-                <w:color w:val="548DD4"/>
-                <w:sz w:val="20"/>
-                <w:szCs w:val="20"/>
-                <w:lang w:eastAsia="es-CL"/>
-              </w:rPr>
-            </w:pPr>
-            <w:r>
-              <w:rPr>
-                <w:rFonts w:ascii="Calibri" w:hAnsi="Calibri" w:cs="Arial"/>
-                <w:i/>
-                <w:color w:val="548DD4"/>
-                <w:sz w:val="20"/>
-                <w:szCs w:val="20"/>
-                <w:lang w:eastAsia="es-CL"/>
-              </w:rPr>
-              <w:t>Opcional en caso de ajuste</w:t>
+              <w:rPr>
+                <w:rFonts w:ascii="Calibri" w:hAnsi="Calibri" w:cs="Arial"/>
+                <w:bCs/>
+                <w:iCs/>
+                <w:sz w:val="20"/>
+                <w:szCs w:val="20"/>
+                <w:lang w:eastAsia="es-CL"/>
+              </w:rPr>
+            </w:pPr>
+            <w:r>
+              <w:rPr>
+                <w:rFonts w:ascii="Calibri" w:hAnsi="Calibri" w:cs="Arial"/>
+                <w:bCs/>
+                <w:iCs/>
+                <w:sz w:val="20"/>
+                <w:szCs w:val="20"/>
+                <w:lang w:eastAsia="es-CL"/>
+              </w:rPr>
+              <w:t>No ha existido ningún ajuste de objetivos.</w:t>
             </w:r>
           </w:p>
         </w:tc>
       </w:tr>
       <w:tr>
         <w:trPr>
-          <w:trHeight w:val="939"/>
+          <w:trHeight w:val="538"/>
         </w:trPr>
         <w:tc>
           <w:tcPr>
@@ -874,26 +931,33 @@
           </w:tcPr>
           <w:p>
             <w:pPr>
-              <w:jc w:val="both"/>
-              <w:rPr>
-                <w:rFonts w:ascii="Calibri" w:hAnsi="Calibri" w:cs="Arial"/>
-                <w:i/>
-                <w:color w:val="548DD4"/>
-                <w:sz w:val="20"/>
-                <w:szCs w:val="20"/>
-                <w:lang w:eastAsia="es-CL"/>
-              </w:rPr>
-            </w:pPr>
-            <w:r>
-              <w:rPr>
-                <w:rFonts w:ascii="Calibri" w:hAnsi="Calibri" w:cs="Arial"/>
-                <w:i/>
-                <w:color w:val="548DD4"/>
-                <w:sz w:val="20"/>
-                <w:szCs w:val="20"/>
-                <w:lang w:eastAsia="es-CL"/>
-              </w:rPr>
-              <w:t>Opcional en caso de ajuste</w:t>
+              <w:rPr>
+                <w:rFonts w:ascii="Calibri" w:hAnsi="Calibri" w:cs="Arial"/>
+                <w:iCs/>
+                <w:sz w:val="20"/>
+                <w:szCs w:val="20"/>
+                <w:lang w:eastAsia="es-CL"/>
+              </w:rPr>
+            </w:pPr>
+            <w:r>
+              <w:rPr>
+                <w:rFonts w:ascii="Calibri" w:hAnsi="Calibri" w:cs="Arial"/>
+                <w:iCs/>
+                <w:sz w:val="20"/>
+                <w:szCs w:val="20"/>
+                <w:lang w:eastAsia="es-CL"/>
+              </w:rPr>
+              <w:t xml:space="preserve">No ha existido algún tipo de ajuste dentro de lo </w:t>
+            </w:r>
+            <w:r>
+              <w:rPr>
+                <w:rFonts w:ascii="Calibri" w:hAnsi="Calibri" w:cs="Arial"/>
+                <w:iCs/>
+                <w:sz w:val="20"/>
+                <w:szCs w:val="20"/>
+                <w:lang w:eastAsia="es-CL"/>
+              </w:rPr>
+              <w:t>trabajado</w:t>
             </w:r>
           </w:p>
         </w:tc>
@@ -926,11 +990,54 @@
         <w:tc>
           <w:tcPr>
             <w:tcW w:w="7111" w:type="dxa"/>
-            <w:vAlign w:val="center"/>
           </w:tcPr>
           <w:p>
             <w:pPr>
-              <w:jc w:val="both"/>
+              <w:spacing w:line="240" w:lineRule="auto"/>
+              <w:rPr>
+                <w:rFonts w:ascii="Calibri" w:hAnsi="Calibri" w:cs="Arial"/>
+                <w:iCs/>
+                <w:sz w:val="20"/>
+                <w:szCs w:val="20"/>
+                <w:lang w:eastAsia="es-CL"/>
+              </w:rPr>
+            </w:pPr>
+            <w:r>
+              <w:rPr>
+                <w:rFonts w:ascii="Calibri" w:hAnsi="Calibri" w:cs="Arial"/>
+                <w:iCs/>
+                <w:sz w:val="20"/>
+                <w:szCs w:val="20"/>
+                <w:lang w:eastAsia="es-CL"/>
+              </w:rPr>
+              <w:t>Se presentará una aplicación en la cual se pueda interactuar con ambos personajes dentro de un ambiente en el cuál puedan caminar, saltar y hacer cada uno sus acciones particulares (cuervo cargará objetos, lechuza volará por un tiempo determinado)</w:t>
+            </w:r>
+          </w:p>
+          <w:p>
+            <w:pPr>
+              <w:spacing w:line="240" w:lineRule="auto"/>
+              <w:rPr>
+                <w:rFonts w:ascii="Calibri" w:hAnsi="Calibri" w:cs="Arial"/>
+                <w:iCs/>
+                <w:sz w:val="20"/>
+                <w:szCs w:val="20"/>
+                <w:lang w:eastAsia="es-CL"/>
+              </w:rPr>
+            </w:pPr>
+            <w:r>
+              <w:rPr>
+                <w:rFonts w:ascii="Calibri" w:hAnsi="Calibri" w:cs="Arial"/>
+                <w:iCs/>
+                <w:sz w:val="20"/>
+                <w:szCs w:val="20"/>
+                <w:lang w:eastAsia="es-CL"/>
+              </w:rPr>
+              <w:t>Contendrá un acertijo simple el cuál los jugadores deberán resolver.</w:t>
+            </w:r>
+          </w:p>
+          <w:p>
+            <w:pPr>
+              <w:spacing w:line="240" w:lineRule="auto"/>
               <w:rPr>
                 <w:rFonts w:ascii="Calibri" w:hAnsi="Calibri" w:cs="Arial"/>
                 <w:i/>
@@ -943,359 +1050,23 @@
             <w:r>
               <w:rPr>
                 <w:rFonts w:ascii="Calibri" w:hAnsi="Calibri" w:cs="Arial"/>
+                <w:iCs/>
+                <w:sz w:val="20"/>
+                <w:szCs w:val="20"/>
+                <w:lang w:eastAsia="es-CL"/>
+              </w:rPr>
+              <w:t>Para resguardar la calidad de nuestro proyecto, hemos estado investigando y aprendiendo de forma constante a través de lo que sería nuestro viaje dentro del proyecto, permitiendo hacer que haya calidad y estética dentro de nuestro proyecto</w:t>
+            </w:r>
+            <w:r>
+              <w:rPr>
+                <w:rFonts w:ascii="Calibri" w:hAnsi="Calibri" w:cs="Arial"/>
                 <w:i/>
                 <w:color w:val="548DD4"/>
                 <w:sz w:val="20"/>
                 <w:szCs w:val="20"/>
                 <w:lang w:eastAsia="es-CL"/>
               </w:rPr>
-              <w:t>Describe la</w:t>
-            </w:r>
-            <w:r>
-              <w:rPr>
-                <w:rFonts w:ascii="Calibri" w:hAnsi="Calibri" w:cs="Arial"/>
-                <w:i/>
-                <w:color w:val="548DD4"/>
-                <w:sz w:val="20"/>
-                <w:szCs w:val="20"/>
-                <w:lang w:eastAsia="es-CL"/>
-              </w:rPr>
-              <w:t>(</w:t>
-            </w:r>
-            <w:r>
-              <w:rPr>
-                <w:rFonts w:ascii="Calibri" w:hAnsi="Calibri" w:cs="Arial"/>
-                <w:i/>
-                <w:color w:val="548DD4"/>
-                <w:sz w:val="20"/>
-                <w:szCs w:val="20"/>
-                <w:lang w:eastAsia="es-CL"/>
-              </w:rPr>
-              <w:t>s</w:t>
-            </w:r>
-            <w:r>
-              <w:rPr>
-                <w:rFonts w:ascii="Calibri" w:hAnsi="Calibri" w:cs="Arial"/>
-                <w:i/>
-                <w:color w:val="548DD4"/>
-                <w:sz w:val="20"/>
-                <w:szCs w:val="20"/>
-                <w:lang w:eastAsia="es-CL"/>
-              </w:rPr>
-              <w:t>)</w:t>
-            </w:r>
-            <w:r>
-              <w:rPr>
-                <w:rFonts w:ascii="Calibri" w:hAnsi="Calibri" w:cs="Arial"/>
-                <w:i/>
-                <w:color w:val="548DD4"/>
-                <w:sz w:val="20"/>
-                <w:szCs w:val="20"/>
-                <w:lang w:eastAsia="es-CL"/>
-              </w:rPr>
-              <w:t xml:space="preserve"> evidencia</w:t>
-            </w:r>
-            <w:r>
-              <w:rPr>
-                <w:rFonts w:ascii="Calibri" w:hAnsi="Calibri" w:cs="Arial"/>
-                <w:i/>
-                <w:color w:val="548DD4"/>
-                <w:sz w:val="20"/>
-                <w:szCs w:val="20"/>
-                <w:lang w:eastAsia="es-CL"/>
-              </w:rPr>
-              <w:t>(</w:t>
-            </w:r>
-            <w:r>
-              <w:rPr>
-                <w:rFonts w:ascii="Calibri" w:hAnsi="Calibri" w:cs="Arial"/>
-                <w:i/>
-                <w:color w:val="548DD4"/>
-                <w:sz w:val="20"/>
-                <w:szCs w:val="20"/>
-                <w:lang w:eastAsia="es-CL"/>
-              </w:rPr>
-              <w:t>s</w:t>
-            </w:r>
-            <w:r>
-              <w:rPr>
-                <w:rFonts w:ascii="Calibri" w:hAnsi="Calibri" w:cs="Arial"/>
-                <w:i/>
-                <w:color w:val="548DD4"/>
-                <w:sz w:val="20"/>
-                <w:szCs w:val="20"/>
-                <w:lang w:eastAsia="es-CL"/>
-              </w:rPr>
-              <w:t>)</w:t>
-            </w:r>
-            <w:r>
-              <w:rPr>
-                <w:rFonts w:ascii="Calibri" w:hAnsi="Calibri" w:cs="Arial"/>
-                <w:i/>
-                <w:color w:val="548DD4"/>
-                <w:sz w:val="20"/>
-                <w:szCs w:val="20"/>
-                <w:lang w:eastAsia="es-CL"/>
-              </w:rPr>
-              <w:t xml:space="preserve"> que </w:t>
-            </w:r>
-            <w:r>
-              <w:rPr>
-                <w:rFonts w:ascii="Calibri" w:hAnsi="Calibri" w:cs="Arial"/>
-                <w:i/>
-                <w:color w:val="548DD4"/>
-                <w:sz w:val="20"/>
-                <w:szCs w:val="20"/>
-                <w:lang w:eastAsia="es-CL"/>
-              </w:rPr>
-              <w:t xml:space="preserve">presentarás en este informe de avance y justifica </w:t>
-            </w:r>
-            <w:r>
-              <w:rPr>
-                <w:rFonts w:ascii="Calibri" w:hAnsi="Calibri" w:cs="Arial"/>
-                <w:i/>
-                <w:color w:val="548DD4"/>
-                <w:sz w:val="20"/>
-                <w:szCs w:val="20"/>
-                <w:lang w:eastAsia="es-CL"/>
-              </w:rPr>
-              <w:t xml:space="preserve">de qué manera </w:t>
-            </w:r>
-            <w:r>
-              <w:rPr>
-                <w:rFonts w:ascii="Calibri" w:hAnsi="Calibri" w:cs="Arial"/>
-                <w:i/>
-                <w:color w:val="548DD4"/>
-                <w:sz w:val="20"/>
-                <w:szCs w:val="20"/>
-                <w:lang w:eastAsia="es-CL"/>
-              </w:rPr>
-              <w:t>esta</w:t>
-            </w:r>
-            <w:r>
-              <w:rPr>
-                <w:rFonts w:ascii="Calibri" w:hAnsi="Calibri" w:cs="Arial"/>
-                <w:i/>
-                <w:color w:val="548DD4"/>
-                <w:sz w:val="20"/>
-                <w:szCs w:val="20"/>
-                <w:lang w:eastAsia="es-CL"/>
-              </w:rPr>
-              <w:t>(</w:t>
-            </w:r>
-            <w:r>
-              <w:rPr>
-                <w:rFonts w:ascii="Calibri" w:hAnsi="Calibri" w:cs="Arial"/>
-                <w:i/>
-                <w:color w:val="548DD4"/>
-                <w:sz w:val="20"/>
-                <w:szCs w:val="20"/>
-                <w:lang w:eastAsia="es-CL"/>
-              </w:rPr>
-              <w:t>s</w:t>
-            </w:r>
-            <w:r>
-              <w:rPr>
-                <w:rFonts w:ascii="Calibri" w:hAnsi="Calibri" w:cs="Arial"/>
-                <w:i/>
-                <w:color w:val="548DD4"/>
-                <w:sz w:val="20"/>
-                <w:szCs w:val="20"/>
-                <w:lang w:eastAsia="es-CL"/>
-              </w:rPr>
-              <w:t>)</w:t>
-            </w:r>
-            <w:r>
-              <w:rPr>
-                <w:rFonts w:ascii="Calibri" w:hAnsi="Calibri" w:cs="Arial"/>
-                <w:i/>
-                <w:color w:val="548DD4"/>
-                <w:sz w:val="20"/>
-                <w:szCs w:val="20"/>
-                <w:lang w:eastAsia="es-CL"/>
-              </w:rPr>
-              <w:t xml:space="preserve"> evidencia</w:t>
-            </w:r>
-            <w:r>
-              <w:rPr>
-                <w:rFonts w:ascii="Calibri" w:hAnsi="Calibri" w:cs="Arial"/>
-                <w:i/>
-                <w:color w:val="548DD4"/>
-                <w:sz w:val="20"/>
-                <w:szCs w:val="20"/>
-                <w:lang w:eastAsia="es-CL"/>
-              </w:rPr>
-              <w:t>(</w:t>
-            </w:r>
-            <w:r>
-              <w:rPr>
-                <w:rFonts w:ascii="Calibri" w:hAnsi="Calibri" w:cs="Arial"/>
-                <w:i/>
-                <w:color w:val="548DD4"/>
-                <w:sz w:val="20"/>
-                <w:szCs w:val="20"/>
-                <w:lang w:eastAsia="es-CL"/>
-              </w:rPr>
-              <w:t>s</w:t>
-            </w:r>
-            <w:r>
-              <w:rPr>
-                <w:rFonts w:ascii="Calibri" w:hAnsi="Calibri" w:cs="Arial"/>
-                <w:i/>
-                <w:color w:val="548DD4"/>
-                <w:sz w:val="20"/>
-                <w:szCs w:val="20"/>
-                <w:lang w:eastAsia="es-CL"/>
-              </w:rPr>
-              <w:t>)</w:t>
-            </w:r>
-            <w:r>
-              <w:rPr>
-                <w:rFonts w:ascii="Calibri" w:hAnsi="Calibri" w:cs="Arial"/>
-                <w:i/>
-                <w:color w:val="548DD4"/>
-                <w:sz w:val="20"/>
-                <w:szCs w:val="20"/>
-                <w:lang w:eastAsia="es-CL"/>
-              </w:rPr>
-              <w:t xml:space="preserve"> </w:t>
-            </w:r>
-            <w:r>
-              <w:rPr>
-                <w:rFonts w:ascii="Calibri" w:hAnsi="Calibri" w:cs="Arial"/>
-                <w:i/>
-                <w:color w:val="548DD4"/>
-                <w:sz w:val="20"/>
-                <w:szCs w:val="20"/>
-                <w:lang w:eastAsia="es-CL"/>
-              </w:rPr>
-              <w:t xml:space="preserve">permite(n) </w:t>
-            </w:r>
-            <w:r>
-              <w:rPr>
-                <w:rFonts w:ascii="Calibri" w:hAnsi="Calibri" w:cs="Arial"/>
-                <w:i/>
-                <w:color w:val="548DD4"/>
-                <w:sz w:val="20"/>
-                <w:szCs w:val="20"/>
-                <w:lang w:eastAsia="es-CL"/>
-              </w:rPr>
-              <w:t>da</w:t>
-            </w:r>
-            <w:r>
-              <w:rPr>
-                <w:rFonts w:ascii="Calibri" w:hAnsi="Calibri" w:cs="Arial"/>
-                <w:i/>
-                <w:color w:val="548DD4"/>
-                <w:sz w:val="20"/>
-                <w:szCs w:val="20"/>
-                <w:lang w:eastAsia="es-CL"/>
-              </w:rPr>
-              <w:t>r</w:t>
-            </w:r>
-            <w:r>
-              <w:rPr>
-                <w:rFonts w:ascii="Calibri" w:hAnsi="Calibri" w:cs="Arial"/>
-                <w:i/>
-                <w:color w:val="548DD4"/>
-                <w:sz w:val="20"/>
-                <w:szCs w:val="20"/>
-                <w:lang w:eastAsia="es-CL"/>
-              </w:rPr>
-              <w:t xml:space="preserve"> cuenta del </w:t>
-            </w:r>
-            <w:r>
-              <w:rPr>
-                <w:rFonts w:ascii="Calibri" w:hAnsi="Calibri" w:cs="Arial"/>
-                <w:i/>
-                <w:color w:val="548DD4"/>
-                <w:sz w:val="20"/>
-                <w:szCs w:val="20"/>
-                <w:lang w:eastAsia="es-CL"/>
-              </w:rPr>
-              <w:t>desarrollo</w:t>
-            </w:r>
-            <w:r>
-              <w:rPr>
-                <w:rFonts w:ascii="Calibri" w:hAnsi="Calibri" w:cs="Arial"/>
-                <w:i/>
-                <w:color w:val="548DD4"/>
-                <w:sz w:val="20"/>
-                <w:szCs w:val="20"/>
-                <w:lang w:eastAsia="es-CL"/>
-              </w:rPr>
-              <w:t xml:space="preserve"> </w:t>
-            </w:r>
-            <w:r>
-              <w:rPr>
-                <w:rFonts w:ascii="Calibri" w:hAnsi="Calibri" w:cs="Arial"/>
-                <w:i/>
-                <w:color w:val="548DD4"/>
-                <w:sz w:val="20"/>
-                <w:szCs w:val="20"/>
-                <w:lang w:eastAsia="es-CL"/>
-              </w:rPr>
-              <w:t>del proyecto.</w:t>
-            </w:r>
-          </w:p>
-          <w:p>
-            <w:pPr>
-              <w:jc w:val="both"/>
-              <w:rPr>
-                <w:rFonts w:ascii="Calibri" w:hAnsi="Calibri" w:cs="Arial"/>
-                <w:i/>
-                <w:color w:val="548DD4"/>
-                <w:sz w:val="20"/>
-                <w:szCs w:val="20"/>
-                <w:lang w:eastAsia="es-CL"/>
-              </w:rPr>
-            </w:pPr>
-            <w:r>
-              <w:rPr>
-                <w:rFonts w:ascii="Calibri" w:hAnsi="Calibri" w:cs="Arial"/>
-                <w:i/>
-                <w:color w:val="548DD4"/>
-                <w:sz w:val="20"/>
-                <w:szCs w:val="20"/>
-                <w:lang w:eastAsia="es-CL"/>
-              </w:rPr>
-              <w:t xml:space="preserve">En caso de ser pertinente </w:t>
-            </w:r>
-            <w:r>
-              <w:rPr>
-                <w:rFonts w:ascii="Calibri" w:hAnsi="Calibri" w:cs="Arial"/>
-                <w:i/>
-                <w:color w:val="548DD4"/>
-                <w:sz w:val="20"/>
-                <w:szCs w:val="20"/>
-                <w:lang w:eastAsia="es-CL"/>
-              </w:rPr>
-              <w:t>explica cómo resguardaste la calidad de tu Proyecto APT a partir de aspectos propios de tu disciplina (correcta aplicación de metodologías, actividades, herramientas, recursos propios, etc.).</w:t>
-            </w:r>
-          </w:p>
-          <w:p>
-            <w:pPr>
-              <w:jc w:val="both"/>
-              <w:rPr>
-                <w:rFonts w:ascii="Calibri" w:hAnsi="Calibri" w:cs="Arial"/>
-                <w:b/>
-                <w:i/>
-                <w:color w:val="548DD4"/>
-                <w:sz w:val="20"/>
-                <w:szCs w:val="20"/>
-                <w:lang w:eastAsia="es-CL"/>
-              </w:rPr>
-            </w:pPr>
-            <w:r>
-              <w:rPr>
-                <w:rFonts w:ascii="Calibri" w:hAnsi="Calibri" w:cs="Arial"/>
-                <w:i/>
-                <w:color w:val="548DD4"/>
-                <w:sz w:val="20"/>
-                <w:szCs w:val="20"/>
-                <w:lang w:eastAsia="es-CL"/>
-              </w:rPr>
-              <w:t>En este apartado adjuntar la(s) evidencia(s) seleccionada(s) para ser evaluada por el docente.</w:t>
+              <w:t>.</w:t>
             </w:r>
           </w:p>
         </w:tc>
@@ -1440,13 +1211,13 @@
         <w:tblLook w:val="04A0" w:firstRow="1" w:lastRow="0" w:firstColumn="1" w:lastColumn="0" w:noHBand="0" w:noVBand="1"/>
       </w:tblPr>
       <w:tblGrid>
-        <w:gridCol w:w="1328"/>
-        <w:gridCol w:w="1077"/>
+        <w:gridCol w:w="1271"/>
+        <w:gridCol w:w="1559"/>
+        <w:gridCol w:w="993"/>
+        <w:gridCol w:w="1134"/>
+        <w:gridCol w:w="1275"/>
+        <w:gridCol w:w="1418"/>
         <w:gridCol w:w="1276"/>
-        <w:gridCol w:w="1276"/>
-        <w:gridCol w:w="1275"/>
-        <w:gridCol w:w="1276"/>
-        <w:gridCol w:w="1418"/>
         <w:gridCol w:w="850"/>
       </w:tblGrid>
       <w:tr>
@@ -1485,7 +1256,7 @@
         </w:trPr>
         <w:tc>
           <w:tcPr>
-            <w:tcW w:w="1328" w:type="dxa"/>
+            <w:tcW w:w="1271" w:type="dxa"/>
             <w:vAlign w:val="center"/>
           </w:tcPr>
           <w:p>
@@ -1525,7 +1296,7 @@
         </w:tc>
         <w:tc>
           <w:tcPr>
-            <w:tcW w:w="1077" w:type="dxa"/>
+            <w:tcW w:w="1559" w:type="dxa"/>
             <w:vAlign w:val="center"/>
           </w:tcPr>
           <w:p>
@@ -1549,7 +1320,7 @@
         </w:tc>
         <w:tc>
           <w:tcPr>
-            <w:tcW w:w="1276" w:type="dxa"/>
+            <w:tcW w:w="993" w:type="dxa"/>
             <w:vAlign w:val="center"/>
           </w:tcPr>
           <w:p>
@@ -1573,7 +1344,7 @@
         </w:tc>
         <w:tc>
           <w:tcPr>
-            <w:tcW w:w="1276" w:type="dxa"/>
+            <w:tcW w:w="1134" w:type="dxa"/>
             <w:vAlign w:val="center"/>
           </w:tcPr>
           <w:p>
@@ -1630,7 +1401,7 @@
         </w:tc>
         <w:tc>
           <w:tcPr>
-            <w:tcW w:w="1276" w:type="dxa"/>
+            <w:tcW w:w="1418" w:type="dxa"/>
             <w:vAlign w:val="center"/>
           </w:tcPr>
           <w:p>
@@ -1654,7 +1425,7 @@
         </w:tc>
         <w:tc>
           <w:tcPr>
-            <w:tcW w:w="1418" w:type="dxa"/>
+            <w:tcW w:w="1276" w:type="dxa"/>
             <w:vAlign w:val="center"/>
           </w:tcPr>
           <w:p>
@@ -1715,144 +1486,680 @@
         </w:trPr>
         <w:tc>
           <w:tcPr>
-            <w:tcW w:w="1328" w:type="dxa"/>
+            <w:tcW w:w="1271" w:type="dxa"/>
           </w:tcPr>
           <w:p>
             <w:pPr>
-              <w:jc w:val="both"/>
-              <w:rPr>
-                <w:b/>
-                <w:sz w:val="18"/>
-                <w:szCs w:val="24"/>
-              </w:rPr>
-            </w:pPr>
-            <w:r>
-              <w:rPr>
-                <w:rFonts w:ascii="Calibri" w:hAnsi="Calibri" w:cs="Arial"/>
-                <w:i/>
-                <w:color w:val="548DD4"/>
-                <w:sz w:val="18"/>
-                <w:szCs w:val="20"/>
-                <w:lang w:eastAsia="es-CL"/>
-              </w:rPr>
-              <w:t xml:space="preserve">Nombra las competencias o unidades de competencias </w:t>
-            </w:r>
-            <w:r>
-              <w:rPr>
-                <w:rFonts w:ascii="Calibri" w:hAnsi="Calibri" w:cs="Arial"/>
-                <w:i/>
-                <w:color w:val="548DD4"/>
-                <w:sz w:val="18"/>
-                <w:szCs w:val="20"/>
-                <w:lang w:eastAsia="es-CL"/>
-              </w:rPr>
-              <w:t xml:space="preserve">que se relacionan con las diferentes actividades </w:t>
-            </w:r>
-            <w:r>
-              <w:rPr>
-                <w:rFonts w:ascii="Calibri" w:hAnsi="Calibri" w:cs="Arial"/>
-                <w:i/>
-                <w:color w:val="548DD4"/>
-                <w:sz w:val="18"/>
-                <w:szCs w:val="20"/>
-                <w:lang w:eastAsia="es-CL"/>
-              </w:rPr>
-              <w:t>requeridas para el desarrollo de</w:t>
-            </w:r>
-            <w:r>
-              <w:rPr>
-                <w:rFonts w:ascii="Calibri" w:hAnsi="Calibri" w:cs="Arial"/>
-                <w:i/>
-                <w:color w:val="548DD4"/>
-                <w:sz w:val="18"/>
-                <w:szCs w:val="20"/>
-                <w:lang w:eastAsia="es-CL"/>
-              </w:rPr>
-              <w:t>l proyecto APT</w:t>
-            </w:r>
-            <w:r>
-              <w:rPr>
-                <w:rFonts w:ascii="Calibri" w:hAnsi="Calibri" w:cs="Arial"/>
-                <w:i/>
-                <w:color w:val="548DD4"/>
-                <w:sz w:val="18"/>
-                <w:szCs w:val="20"/>
-                <w:lang w:eastAsia="es-CL"/>
-              </w:rPr>
-              <w:t>.</w:t>
+              <w:spacing w:line="240" w:lineRule="auto"/>
+              <w:rPr>
+                <w:rFonts w:ascii="Calibri" w:hAnsi="Calibri" w:cs="Arial"/>
+                <w:iCs/>
+                <w:sz w:val="16"/>
+                <w:szCs w:val="18"/>
+                <w:lang w:eastAsia="es-CL"/>
+              </w:rPr>
+            </w:pPr>
+            <w:r>
+              <w:rPr>
+                <w:rFonts w:ascii="Calibri" w:hAnsi="Calibri" w:cs="Arial"/>
+                <w:iCs/>
+                <w:sz w:val="16"/>
+                <w:szCs w:val="18"/>
+                <w:lang w:eastAsia="es-CL"/>
+              </w:rPr>
+              <w:t>Desarrollar una solución de software utilizando técnicas que permitan sistematizar el proceso de desarrollo y mantenimiento, asegurando el logro de los objetivos. </w:t>
+            </w:r>
+          </w:p>
+          <w:p>
+            <w:pPr>
+              <w:spacing w:line="240" w:lineRule="auto"/>
+              <w:rPr>
+                <w:rFonts w:ascii="Calibri" w:hAnsi="Calibri" w:cs="Arial"/>
+                <w:iCs/>
+                <w:sz w:val="16"/>
+                <w:szCs w:val="18"/>
+                <w:lang w:eastAsia="es-CL"/>
+              </w:rPr>
+            </w:pPr>
+            <w:r>
+              <w:rPr>
+                <w:rFonts w:ascii="Calibri" w:hAnsi="Calibri" w:cs="Arial"/>
+                <w:iCs/>
+                <w:sz w:val="16"/>
+                <w:szCs w:val="18"/>
+                <w:lang w:eastAsia="es-CL"/>
+              </w:rPr>
+              <w:t>Construir programas y rutinas de variada complejidad para dar solución a requerimientos de la organización, acordes a tecnologías de mercado y utilizando buenas prácticas de codificación. </w:t>
+            </w:r>
+          </w:p>
+          <w:p>
+            <w:pPr>
+              <w:spacing w:line="240" w:lineRule="auto"/>
+              <w:rPr>
+                <w:rFonts w:ascii="Calibri" w:hAnsi="Calibri" w:cs="Arial"/>
+                <w:iCs/>
+                <w:sz w:val="16"/>
+                <w:szCs w:val="18"/>
+                <w:lang w:eastAsia="es-CL"/>
+              </w:rPr>
+            </w:pPr>
+            <w:r>
+              <w:rPr>
+                <w:rFonts w:ascii="Calibri" w:hAnsi="Calibri" w:cs="Arial"/>
+                <w:iCs/>
+                <w:sz w:val="16"/>
+                <w:szCs w:val="18"/>
+                <w:lang w:eastAsia="es-CL"/>
+              </w:rPr>
+              <w:t xml:space="preserve">Gestionar proyectos informáticos, ofreciendo alternativas para la toma de decisiones </w:t>
+            </w:r>
+            <w:r>
+              <w:rPr>
+                <w:rFonts w:ascii="Calibri" w:hAnsi="Calibri" w:cs="Arial"/>
+                <w:iCs/>
+                <w:sz w:val="16"/>
+                <w:szCs w:val="18"/>
+                <w:lang w:eastAsia="es-CL"/>
+              </w:rPr>
+              <w:t>de acuerdo con</w:t>
+            </w:r>
+            <w:r>
+              <w:rPr>
+                <w:rFonts w:ascii="Calibri" w:hAnsi="Calibri" w:cs="Arial"/>
+                <w:iCs/>
+                <w:sz w:val="16"/>
+                <w:szCs w:val="18"/>
+                <w:lang w:eastAsia="es-CL"/>
+              </w:rPr>
+              <w:t xml:space="preserve"> los requerimientos de la organización.</w:t>
             </w:r>
           </w:p>
         </w:tc>
         <w:tc>
           <w:tcPr>
-            <w:tcW w:w="1077" w:type="dxa"/>
+            <w:tcW w:w="1559" w:type="dxa"/>
           </w:tcPr>
           <w:p>
             <w:pPr>
+              <w:spacing w:line="240" w:lineRule="auto"/>
+              <w:rPr>
+                <w:rFonts w:ascii="Calibri" w:hAnsi="Calibri" w:cs="Arial"/>
+                <w:iCs/>
+                <w:sz w:val="16"/>
+                <w:szCs w:val="18"/>
+                <w:lang w:eastAsia="es-CL"/>
+              </w:rPr>
+            </w:pPr>
+            <w:r>
+              <w:rPr>
+                <w:rFonts w:ascii="Calibri" w:hAnsi="Calibri" w:cs="Arial"/>
+                <w:iCs/>
+                <w:sz w:val="16"/>
+                <w:szCs w:val="18"/>
+                <w:lang w:eastAsia="es-CL"/>
+              </w:rPr>
+              <w:t xml:space="preserve">Desarrollar un juego con herramientas de open </w:t>
+            </w:r>
+            <w:proofErr w:type="spellStart"/>
+            <w:r>
+              <w:rPr>
+                <w:rFonts w:ascii="Calibri" w:hAnsi="Calibri" w:cs="Arial"/>
+                <w:iCs/>
+                <w:sz w:val="16"/>
+                <w:szCs w:val="18"/>
+                <w:lang w:eastAsia="es-CL"/>
+              </w:rPr>
+              <w:t>source</w:t>
+            </w:r>
+            <w:proofErr w:type="spellEnd"/>
+            <w:r>
+              <w:rPr>
+                <w:rFonts w:ascii="Calibri" w:hAnsi="Calibri" w:cs="Arial"/>
+                <w:iCs/>
+                <w:sz w:val="16"/>
+                <w:szCs w:val="18"/>
+                <w:lang w:eastAsia="es-CL"/>
+              </w:rPr>
+              <w:t xml:space="preserve"> </w:t>
+            </w:r>
+          </w:p>
+          <w:p>
+            <w:pPr>
+              <w:spacing w:line="240" w:lineRule="auto"/>
+              <w:rPr>
+                <w:rFonts w:ascii="Calibri" w:hAnsi="Calibri" w:cs="Arial"/>
+                <w:iCs/>
+                <w:sz w:val="16"/>
+                <w:szCs w:val="18"/>
+                <w:lang w:eastAsia="es-CL"/>
+              </w:rPr>
+            </w:pPr>
+            <w:r>
+              <w:rPr>
+                <w:rFonts w:ascii="Calibri" w:hAnsi="Calibri" w:cs="Arial"/>
+                <w:iCs/>
+                <w:sz w:val="16"/>
+                <w:szCs w:val="18"/>
+                <w:lang w:eastAsia="es-CL"/>
+              </w:rPr>
+              <w:t xml:space="preserve">Codificar la solución en </w:t>
+            </w:r>
+            <w:proofErr w:type="spellStart"/>
+            <w:r>
+              <w:rPr>
+                <w:rFonts w:ascii="Calibri" w:hAnsi="Calibri" w:cs="Arial"/>
+                <w:iCs/>
+                <w:sz w:val="16"/>
+                <w:szCs w:val="18"/>
+                <w:lang w:eastAsia="es-CL"/>
+              </w:rPr>
+              <w:t>GDScript</w:t>
+            </w:r>
+            <w:proofErr w:type="spellEnd"/>
+          </w:p>
+          <w:p>
+            <w:pPr>
+              <w:spacing w:line="240" w:lineRule="auto"/>
+              <w:rPr>
+                <w:rFonts w:ascii="Calibri" w:hAnsi="Calibri" w:cs="Arial"/>
+                <w:iCs/>
+                <w:sz w:val="16"/>
+                <w:szCs w:val="18"/>
+                <w:lang w:eastAsia="es-CL"/>
+              </w:rPr>
+            </w:pPr>
+            <w:r>
+              <w:rPr>
+                <w:rFonts w:ascii="Calibri" w:hAnsi="Calibri" w:cs="Arial"/>
+                <w:iCs/>
+                <w:sz w:val="16"/>
+                <w:szCs w:val="18"/>
+                <w:lang w:eastAsia="es-CL"/>
+              </w:rPr>
+              <w:t xml:space="preserve">Planificar </w:t>
+            </w:r>
+            <w:proofErr w:type="spellStart"/>
+            <w:r>
+              <w:rPr>
+                <w:rFonts w:ascii="Calibri" w:hAnsi="Calibri" w:cs="Arial"/>
+                <w:iCs/>
+                <w:sz w:val="16"/>
+                <w:szCs w:val="18"/>
+                <w:lang w:eastAsia="es-CL"/>
+              </w:rPr>
+              <w:t>sprints</w:t>
+            </w:r>
+            <w:proofErr w:type="spellEnd"/>
+            <w:r>
+              <w:rPr>
+                <w:rFonts w:ascii="Calibri" w:hAnsi="Calibri" w:cs="Arial"/>
+                <w:iCs/>
+                <w:sz w:val="16"/>
+                <w:szCs w:val="18"/>
+                <w:lang w:eastAsia="es-CL"/>
+              </w:rPr>
+              <w:t xml:space="preserve"> bajo la metodología de desarrollo </w:t>
+            </w:r>
+            <w:proofErr w:type="spellStart"/>
+            <w:r>
+              <w:rPr>
+                <w:rFonts w:ascii="Calibri" w:hAnsi="Calibri" w:cs="Arial"/>
+                <w:iCs/>
+                <w:sz w:val="16"/>
+                <w:szCs w:val="18"/>
+                <w:lang w:eastAsia="es-CL"/>
+              </w:rPr>
+              <w:t>Scum</w:t>
+            </w:r>
+            <w:proofErr w:type="spellEnd"/>
+            <w:r>
+              <w:rPr>
+                <w:rFonts w:ascii="Calibri" w:hAnsi="Calibri" w:cs="Arial"/>
+                <w:iCs/>
+                <w:sz w:val="16"/>
+                <w:szCs w:val="18"/>
+                <w:lang w:eastAsia="es-CL"/>
+              </w:rPr>
+              <w:t xml:space="preserve">  </w:t>
+            </w:r>
+          </w:p>
+          <w:p>
+            <w:pPr>
+              <w:spacing w:line="240" w:lineRule="auto"/>
+              <w:rPr>
+                <w:rFonts w:ascii="Calibri" w:hAnsi="Calibri" w:cs="Arial"/>
+                <w:iCs/>
+                <w:sz w:val="16"/>
+                <w:szCs w:val="18"/>
+                <w:lang w:eastAsia="es-CL"/>
+              </w:rPr>
+            </w:pPr>
+            <w:r>
+              <w:rPr>
+                <w:rFonts w:ascii="Calibri" w:hAnsi="Calibri" w:cs="Arial"/>
+                <w:iCs/>
+                <w:sz w:val="16"/>
+                <w:szCs w:val="18"/>
+                <w:lang w:eastAsia="es-CL"/>
+              </w:rPr>
+              <w:t>Realizar pruebas unitarias para comprobar la calidad del producto en el entorno de pruebas</w:t>
+            </w:r>
+          </w:p>
+          <w:p>
+            <w:pPr>
+              <w:spacing w:line="240" w:lineRule="auto"/>
+              <w:rPr>
+                <w:rFonts w:ascii="Calibri" w:hAnsi="Calibri" w:cs="Arial"/>
+                <w:iCs/>
+                <w:sz w:val="16"/>
+                <w:szCs w:val="18"/>
+                <w:lang w:eastAsia="es-CL"/>
+              </w:rPr>
+            </w:pPr>
+            <w:r>
+              <w:rPr>
+                <w:rFonts w:ascii="Calibri" w:hAnsi="Calibri" w:cs="Arial"/>
+                <w:iCs/>
+                <w:sz w:val="16"/>
+                <w:szCs w:val="18"/>
+                <w:lang w:eastAsia="es-CL"/>
+              </w:rPr>
+              <w:t>Programar y modelar personajes, animaciones y que cuadren con el espacio en el que el usuario estará interactuando</w:t>
+            </w:r>
+          </w:p>
+          <w:p>
+            <w:pPr>
+              <w:spacing w:line="240" w:lineRule="auto"/>
+              <w:rPr>
+                <w:rFonts w:ascii="Calibri" w:hAnsi="Calibri" w:cs="Arial"/>
+                <w:iCs/>
+                <w:sz w:val="16"/>
+                <w:szCs w:val="18"/>
+                <w:lang w:eastAsia="es-CL"/>
+              </w:rPr>
+            </w:pPr>
+            <w:r>
+              <w:rPr>
+                <w:rFonts w:ascii="Calibri" w:hAnsi="Calibri" w:cs="Arial"/>
+                <w:iCs/>
+                <w:sz w:val="16"/>
+                <w:szCs w:val="18"/>
+                <w:lang w:eastAsia="es-CL"/>
+              </w:rPr>
+              <w:t xml:space="preserve">Codificar mecánicas y ambientes cerrados para que el usuario interactúe con el personaje que vaya a escoger con el lenguaje </w:t>
+            </w:r>
+            <w:proofErr w:type="spellStart"/>
+            <w:r>
+              <w:rPr>
+                <w:rFonts w:ascii="Calibri" w:hAnsi="Calibri" w:cs="Arial"/>
+                <w:iCs/>
+                <w:sz w:val="16"/>
+                <w:szCs w:val="18"/>
+                <w:lang w:eastAsia="es-CL"/>
+              </w:rPr>
+              <w:t>GDScript</w:t>
+            </w:r>
+            <w:proofErr w:type="spellEnd"/>
+          </w:p>
+          <w:p>
+            <w:pPr>
+              <w:spacing w:line="240" w:lineRule="auto"/>
+              <w:rPr>
+                <w:rFonts w:ascii="Calibri" w:hAnsi="Calibri" w:cs="Arial"/>
+                <w:iCs/>
+                <w:sz w:val="16"/>
+                <w:szCs w:val="18"/>
+                <w:lang w:eastAsia="es-CL"/>
+              </w:rPr>
+            </w:pPr>
+            <w:r>
+              <w:rPr>
+                <w:rFonts w:ascii="Calibri" w:hAnsi="Calibri" w:cs="Arial"/>
+                <w:iCs/>
+                <w:sz w:val="16"/>
+                <w:szCs w:val="18"/>
+                <w:lang w:eastAsia="es-CL"/>
+              </w:rPr>
+              <w:t xml:space="preserve">Planificar </w:t>
+            </w:r>
+            <w:proofErr w:type="spellStart"/>
+            <w:r>
+              <w:rPr>
+                <w:rFonts w:ascii="Calibri" w:hAnsi="Calibri" w:cs="Arial"/>
+                <w:iCs/>
+                <w:sz w:val="16"/>
+                <w:szCs w:val="18"/>
+                <w:lang w:eastAsia="es-CL"/>
+              </w:rPr>
+              <w:t>sprints</w:t>
+            </w:r>
+            <w:proofErr w:type="spellEnd"/>
+            <w:r>
+              <w:rPr>
+                <w:rFonts w:ascii="Calibri" w:hAnsi="Calibri" w:cs="Arial"/>
+                <w:iCs/>
+                <w:sz w:val="16"/>
+                <w:szCs w:val="18"/>
+                <w:lang w:eastAsia="es-CL"/>
+              </w:rPr>
+              <w:t xml:space="preserve"> de cierta cantidad de semanas para ver un avance en el MVP final, monitoreando los avances semanales</w:t>
+            </w:r>
+          </w:p>
+          <w:p>
+            <w:pPr>
+              <w:spacing w:line="240" w:lineRule="auto"/>
+              <w:rPr>
+                <w:rFonts w:ascii="Calibri" w:hAnsi="Calibri" w:cs="Arial"/>
+                <w:iCs/>
+                <w:sz w:val="16"/>
+                <w:szCs w:val="18"/>
+                <w:lang w:eastAsia="es-CL"/>
+              </w:rPr>
+            </w:pPr>
+            <w:r>
+              <w:rPr>
+                <w:rFonts w:ascii="Calibri" w:hAnsi="Calibri" w:cs="Arial"/>
+                <w:iCs/>
+                <w:sz w:val="16"/>
+                <w:szCs w:val="18"/>
+                <w:lang w:eastAsia="es-CL"/>
+              </w:rPr>
+              <w:t>Realizar pruebas estandarizadas que aseguren la buena calidad del producto con normas ISO disponibles</w:t>
+            </w:r>
+            <w:r>
+              <w:rPr>
+                <w:rFonts w:ascii="Calibri" w:hAnsi="Calibri" w:cs="Arial"/>
+                <w:iCs/>
+                <w:sz w:val="16"/>
+                <w:szCs w:val="18"/>
+                <w:lang w:eastAsia="es-CL"/>
+              </w:rPr>
+              <w:t>.</w:t>
+            </w:r>
+          </w:p>
+          <w:p>
+            <w:pPr>
+              <w:spacing w:line="240" w:lineRule="auto"/>
+              <w:rPr>
+                <w:rFonts w:ascii="Calibri" w:hAnsi="Calibri" w:cs="Arial"/>
+                <w:iCs/>
+                <w:sz w:val="16"/>
+                <w:szCs w:val="18"/>
+                <w:lang w:eastAsia="es-CL"/>
+              </w:rPr>
+            </w:pPr>
+          </w:p>
+        </w:tc>
+        <w:tc>
+          <w:tcPr>
+            <w:tcW w:w="993" w:type="dxa"/>
+          </w:tcPr>
+          <w:p>
+            <w:pPr>
               <w:jc w:val="both"/>
               <w:rPr>
                 <w:rFonts w:ascii="Calibri" w:hAnsi="Calibri" w:cs="Arial"/>
-                <w:i/>
-                <w:color w:val="548DD4"/>
-                <w:sz w:val="18"/>
-                <w:szCs w:val="20"/>
-                <w:lang w:eastAsia="es-CL"/>
-              </w:rPr>
-            </w:pPr>
-            <w:r>
-              <w:rPr>
-                <w:rFonts w:ascii="Calibri" w:hAnsi="Calibri" w:cs="Arial"/>
-                <w:i/>
-                <w:color w:val="548DD4"/>
-                <w:sz w:val="18"/>
-                <w:szCs w:val="20"/>
-                <w:lang w:eastAsia="es-CL"/>
-              </w:rPr>
-              <w:t>Nombra</w:t>
-            </w:r>
-            <w:r>
-              <w:rPr>
-                <w:rFonts w:ascii="Calibri" w:hAnsi="Calibri" w:cs="Arial"/>
-                <w:i/>
-                <w:color w:val="548DD4"/>
-                <w:sz w:val="18"/>
-                <w:szCs w:val="20"/>
-                <w:lang w:eastAsia="es-CL"/>
-              </w:rPr>
-              <w:t xml:space="preserve"> la</w:t>
-            </w:r>
-            <w:r>
-              <w:rPr>
-                <w:rFonts w:ascii="Calibri" w:hAnsi="Calibri" w:cs="Arial"/>
-                <w:i/>
-                <w:color w:val="548DD4"/>
-                <w:sz w:val="18"/>
-                <w:szCs w:val="20"/>
-                <w:lang w:eastAsia="es-CL"/>
-              </w:rPr>
-              <w:t>s</w:t>
-            </w:r>
-            <w:r>
-              <w:rPr>
-                <w:rFonts w:ascii="Calibri" w:hAnsi="Calibri" w:cs="Arial"/>
-                <w:i/>
-                <w:color w:val="548DD4"/>
-                <w:sz w:val="18"/>
-                <w:szCs w:val="20"/>
-                <w:lang w:eastAsia="es-CL"/>
-              </w:rPr>
-              <w:t xml:space="preserve"> </w:t>
-            </w:r>
-            <w:r>
-              <w:rPr>
-                <w:rFonts w:ascii="Calibri" w:hAnsi="Calibri" w:cs="Arial"/>
-                <w:i/>
-                <w:color w:val="548DD4"/>
-                <w:sz w:val="18"/>
-                <w:szCs w:val="20"/>
-                <w:lang w:eastAsia="es-CL"/>
-              </w:rPr>
-              <w:t xml:space="preserve">actividades que se necesitan para desarrollar el proyecto APT. </w:t>
+                <w:iCs/>
+                <w:sz w:val="18"/>
+                <w:szCs w:val="20"/>
+                <w:lang w:eastAsia="es-CL"/>
+              </w:rPr>
+            </w:pPr>
+            <w:r>
+              <w:rPr>
+                <w:rFonts w:ascii="Calibri" w:hAnsi="Calibri" w:cs="Arial"/>
+                <w:iCs/>
+                <w:sz w:val="18"/>
+                <w:szCs w:val="20"/>
+                <w:lang w:eastAsia="es-CL"/>
+              </w:rPr>
+              <w:lastRenderedPageBreak/>
+              <w:t xml:space="preserve">Trello </w:t>
+            </w:r>
+          </w:p>
+          <w:p>
+            <w:pPr>
+              <w:jc w:val="both"/>
+              <w:rPr>
+                <w:rFonts w:ascii="Calibri" w:hAnsi="Calibri" w:cs="Arial"/>
+                <w:iCs/>
+                <w:sz w:val="18"/>
+                <w:szCs w:val="20"/>
+                <w:lang w:eastAsia="es-CL"/>
+              </w:rPr>
+            </w:pPr>
+            <w:r>
+              <w:rPr>
+                <w:rFonts w:ascii="Calibri" w:hAnsi="Calibri" w:cs="Arial"/>
+                <w:iCs/>
+                <w:sz w:val="18"/>
+                <w:szCs w:val="20"/>
+                <w:lang w:eastAsia="es-CL"/>
+              </w:rPr>
+              <w:t>Godot 4.3</w:t>
+            </w:r>
+          </w:p>
+          <w:p>
+            <w:pPr>
+              <w:jc w:val="both"/>
+              <w:rPr>
+                <w:rFonts w:ascii="Calibri" w:hAnsi="Calibri" w:cs="Arial"/>
+                <w:iCs/>
+                <w:sz w:val="18"/>
+                <w:szCs w:val="20"/>
+                <w:lang w:eastAsia="es-CL"/>
+              </w:rPr>
+            </w:pPr>
+            <w:proofErr w:type="spellStart"/>
+            <w:r>
+              <w:rPr>
+                <w:rFonts w:ascii="Calibri" w:hAnsi="Calibri" w:cs="Arial"/>
+                <w:iCs/>
+                <w:sz w:val="18"/>
+                <w:szCs w:val="20"/>
+                <w:lang w:eastAsia="es-CL"/>
+              </w:rPr>
+              <w:t>Blender</w:t>
+            </w:r>
+            <w:proofErr w:type="spellEnd"/>
+            <w:r>
+              <w:rPr>
+                <w:rFonts w:ascii="Calibri" w:hAnsi="Calibri" w:cs="Arial"/>
+                <w:iCs/>
+                <w:sz w:val="18"/>
+                <w:szCs w:val="20"/>
+                <w:lang w:eastAsia="es-CL"/>
+              </w:rPr>
+              <w:t xml:space="preserve"> 4.0</w:t>
+            </w:r>
+          </w:p>
+          <w:p>
+            <w:pPr>
+              <w:jc w:val="both"/>
+              <w:rPr>
+                <w:iCs/>
+                <w:sz w:val="18"/>
+                <w:szCs w:val="24"/>
+              </w:rPr>
+            </w:pPr>
+          </w:p>
+        </w:tc>
+        <w:tc>
+          <w:tcPr>
+            <w:tcW w:w="1134" w:type="dxa"/>
+          </w:tcPr>
+          <w:p>
+            <w:pPr>
+              <w:jc w:val="both"/>
+              <w:rPr>
+                <w:rFonts w:ascii="Calibri" w:hAnsi="Calibri" w:cs="Arial"/>
+                <w:iCs/>
+                <w:sz w:val="18"/>
+                <w:szCs w:val="20"/>
+                <w:lang w:eastAsia="es-CL"/>
+              </w:rPr>
+            </w:pPr>
+            <w:r>
+              <w:rPr>
+                <w:rFonts w:ascii="Calibri" w:hAnsi="Calibri" w:cs="Arial"/>
+                <w:iCs/>
+                <w:sz w:val="18"/>
+                <w:szCs w:val="20"/>
+                <w:lang w:eastAsia="es-CL"/>
+              </w:rPr>
+              <w:t>15 semanas</w:t>
+            </w:r>
+          </w:p>
+          <w:p>
+            <w:pPr>
+              <w:jc w:val="both"/>
+              <w:rPr>
+                <w:rFonts w:ascii="Calibri" w:hAnsi="Calibri" w:cs="Arial"/>
+                <w:iCs/>
+                <w:sz w:val="18"/>
+                <w:szCs w:val="20"/>
+                <w:lang w:eastAsia="es-CL"/>
+              </w:rPr>
+            </w:pPr>
+            <w:r>
+              <w:rPr>
+                <w:rFonts w:ascii="Calibri" w:hAnsi="Calibri" w:cs="Arial"/>
+                <w:iCs/>
+                <w:sz w:val="18"/>
+                <w:szCs w:val="20"/>
+                <w:lang w:eastAsia="es-CL"/>
+              </w:rPr>
+              <w:t>15 semanas</w:t>
+            </w:r>
+          </w:p>
+          <w:p>
+            <w:pPr>
+              <w:jc w:val="both"/>
+              <w:rPr>
+                <w:rFonts w:ascii="Calibri" w:hAnsi="Calibri" w:cs="Arial"/>
+                <w:iCs/>
+                <w:sz w:val="18"/>
+                <w:szCs w:val="20"/>
+                <w:lang w:eastAsia="es-CL"/>
+              </w:rPr>
+            </w:pPr>
+            <w:r>
+              <w:rPr>
+                <w:rFonts w:ascii="Calibri" w:hAnsi="Calibri" w:cs="Arial"/>
+                <w:iCs/>
+                <w:sz w:val="18"/>
+                <w:szCs w:val="20"/>
+                <w:lang w:eastAsia="es-CL"/>
+              </w:rPr>
+              <w:t>3 semanas por sprint</w:t>
+            </w:r>
+          </w:p>
+          <w:p>
+            <w:pPr>
+              <w:jc w:val="both"/>
+              <w:rPr>
+                <w:rFonts w:ascii="Calibri" w:hAnsi="Calibri" w:cs="Arial"/>
+                <w:iCs/>
+                <w:sz w:val="18"/>
+                <w:szCs w:val="20"/>
+                <w:lang w:eastAsia="es-CL"/>
+              </w:rPr>
+            </w:pPr>
+            <w:r>
+              <w:rPr>
+                <w:rFonts w:ascii="Calibri" w:hAnsi="Calibri" w:cs="Arial"/>
+                <w:iCs/>
+                <w:sz w:val="18"/>
+                <w:szCs w:val="20"/>
+                <w:lang w:eastAsia="es-CL"/>
+              </w:rPr>
+              <w:t>3 semanas</w:t>
+            </w:r>
+          </w:p>
+          <w:p>
+            <w:pPr>
+              <w:jc w:val="both"/>
+              <w:rPr>
+                <w:b/>
+                <w:sz w:val="18"/>
+                <w:szCs w:val="24"/>
+              </w:rPr>
+            </w:pPr>
+          </w:p>
+        </w:tc>
+        <w:tc>
+          <w:tcPr>
+            <w:tcW w:w="1275" w:type="dxa"/>
+          </w:tcPr>
+          <w:p>
+            <w:pPr>
+              <w:jc w:val="both"/>
+              <w:rPr>
+                <w:rFonts w:ascii="Calibri" w:hAnsi="Calibri" w:cs="Arial"/>
+                <w:iCs/>
+                <w:sz w:val="18"/>
+                <w:szCs w:val="20"/>
+                <w:lang w:eastAsia="es-CL"/>
+              </w:rPr>
+            </w:pPr>
+            <w:r>
+              <w:rPr>
+                <w:rFonts w:ascii="Calibri" w:hAnsi="Calibri" w:cs="Arial"/>
+                <w:iCs/>
+                <w:sz w:val="18"/>
+                <w:szCs w:val="20"/>
+                <w:lang w:eastAsia="es-CL"/>
+              </w:rPr>
+              <w:t>Robin Flores</w:t>
+            </w:r>
+          </w:p>
+          <w:p>
+            <w:pPr>
+              <w:jc w:val="both"/>
+              <w:rPr>
+                <w:rFonts w:ascii="Calibri" w:hAnsi="Calibri" w:cs="Arial"/>
+                <w:iCs/>
+                <w:sz w:val="18"/>
+                <w:szCs w:val="20"/>
+                <w:lang w:eastAsia="es-CL"/>
+              </w:rPr>
+            </w:pPr>
+            <w:r>
+              <w:rPr>
+                <w:rFonts w:ascii="Calibri" w:hAnsi="Calibri" w:cs="Arial"/>
+                <w:iCs/>
+                <w:sz w:val="18"/>
+                <w:szCs w:val="20"/>
+                <w:lang w:eastAsia="es-CL"/>
+              </w:rPr>
+              <w:t>Catalina Sánchez</w:t>
+            </w:r>
+          </w:p>
+        </w:tc>
+        <w:tc>
+          <w:tcPr>
+            <w:tcW w:w="1418" w:type="dxa"/>
+          </w:tcPr>
+          <w:p>
+            <w:pPr>
+              <w:jc w:val="both"/>
+              <w:rPr>
+                <w:rFonts w:ascii="Calibri" w:hAnsi="Calibri" w:cs="Arial"/>
+                <w:iCs/>
+                <w:sz w:val="18"/>
+                <w:szCs w:val="20"/>
+                <w:lang w:eastAsia="es-CL"/>
+              </w:rPr>
+            </w:pPr>
+            <w:r>
+              <w:rPr>
+                <w:rFonts w:ascii="Calibri" w:hAnsi="Calibri" w:cs="Arial"/>
+                <w:iCs/>
+                <w:sz w:val="18"/>
+                <w:szCs w:val="20"/>
+                <w:lang w:eastAsia="es-CL"/>
+              </w:rPr>
+              <w:t xml:space="preserve">El problema que ha existido por cada una de las actividades </w:t>
             </w:r>
           </w:p>
         </w:tc>
@@ -1864,371 +2171,43 @@
             <w:pPr>
               <w:jc w:val="both"/>
               <w:rPr>
-                <w:b/>
-                <w:sz w:val="18"/>
-                <w:szCs w:val="24"/>
-              </w:rPr>
-            </w:pPr>
-            <w:r>
-              <w:rPr>
-                <w:rFonts w:ascii="Calibri" w:hAnsi="Calibri" w:cs="Arial"/>
-                <w:i/>
-                <w:color w:val="548DD4"/>
-                <w:sz w:val="18"/>
-                <w:szCs w:val="20"/>
-                <w:lang w:eastAsia="es-CL"/>
-              </w:rPr>
-              <w:t>Nombra los recursos necesarios para llevar a cabo las actividades</w:t>
-            </w:r>
-            <w:r>
-              <w:rPr>
-                <w:rFonts w:ascii="Calibri" w:hAnsi="Calibri" w:cs="Arial"/>
-                <w:i/>
-                <w:color w:val="548DD4"/>
-                <w:sz w:val="18"/>
-                <w:szCs w:val="20"/>
-                <w:lang w:eastAsia="es-CL"/>
-              </w:rPr>
-              <w:t xml:space="preserve"> </w:t>
-            </w:r>
-            <w:r>
-              <w:rPr>
-                <w:rFonts w:ascii="Calibri" w:hAnsi="Calibri" w:cs="Arial"/>
-                <w:i/>
-                <w:color w:val="548DD4"/>
-                <w:sz w:val="18"/>
-                <w:szCs w:val="20"/>
-                <w:lang w:eastAsia="es-CL"/>
-              </w:rPr>
-              <w:t>definidas.</w:t>
-            </w:r>
-          </w:p>
-        </w:tc>
-        <w:tc>
-          <w:tcPr>
-            <w:tcW w:w="1276" w:type="dxa"/>
-          </w:tcPr>
-          <w:p>
-            <w:pPr>
-              <w:jc w:val="both"/>
-              <w:rPr>
-                <w:b/>
-                <w:sz w:val="18"/>
-                <w:szCs w:val="24"/>
-              </w:rPr>
-            </w:pPr>
-            <w:r>
-              <w:rPr>
-                <w:rFonts w:ascii="Calibri" w:hAnsi="Calibri" w:cs="Arial"/>
-                <w:i/>
-                <w:color w:val="548DD4"/>
-                <w:sz w:val="18"/>
-                <w:szCs w:val="20"/>
-                <w:lang w:eastAsia="es-CL"/>
-              </w:rPr>
-              <w:t xml:space="preserve">Señala </w:t>
-            </w:r>
-            <w:r>
-              <w:rPr>
-                <w:rFonts w:ascii="Calibri" w:hAnsi="Calibri" w:cs="Arial"/>
-                <w:i/>
-                <w:color w:val="548DD4"/>
-                <w:sz w:val="18"/>
-                <w:szCs w:val="20"/>
-                <w:lang w:eastAsia="es-CL"/>
-              </w:rPr>
-              <w:t>la duración de</w:t>
-            </w:r>
-            <w:r>
-              <w:rPr>
-                <w:rFonts w:ascii="Calibri" w:hAnsi="Calibri" w:cs="Arial"/>
-                <w:i/>
-                <w:color w:val="548DD4"/>
-                <w:sz w:val="18"/>
-                <w:szCs w:val="20"/>
-                <w:lang w:eastAsia="es-CL"/>
-              </w:rPr>
-              <w:t xml:space="preserve"> cada </w:t>
-            </w:r>
-            <w:r>
-              <w:rPr>
-                <w:rFonts w:ascii="Calibri" w:hAnsi="Calibri" w:cs="Arial"/>
-                <w:i/>
-                <w:color w:val="548DD4"/>
-                <w:sz w:val="18"/>
-                <w:szCs w:val="20"/>
-                <w:lang w:eastAsia="es-CL"/>
-              </w:rPr>
-              <w:t>actividad</w:t>
-            </w:r>
-            <w:r>
-              <w:rPr>
-                <w:rFonts w:ascii="Calibri" w:hAnsi="Calibri" w:cs="Arial"/>
-                <w:i/>
-                <w:color w:val="548DD4"/>
-                <w:sz w:val="18"/>
-                <w:szCs w:val="20"/>
-                <w:lang w:eastAsia="es-CL"/>
-              </w:rPr>
-              <w:t xml:space="preserve">. </w:t>
-            </w:r>
-          </w:p>
-        </w:tc>
-        <w:tc>
-          <w:tcPr>
-            <w:tcW w:w="1275" w:type="dxa"/>
-          </w:tcPr>
-          <w:p>
-            <w:pPr>
-              <w:jc w:val="both"/>
-              <w:rPr>
-                <w:rFonts w:ascii="Calibri" w:hAnsi="Calibri" w:cs="Arial"/>
-                <w:i/>
-                <w:color w:val="548DD4"/>
-                <w:sz w:val="18"/>
-                <w:szCs w:val="20"/>
-                <w:lang w:eastAsia="es-CL"/>
-              </w:rPr>
-            </w:pPr>
-            <w:r>
-              <w:rPr>
-                <w:rFonts w:ascii="Calibri" w:hAnsi="Calibri" w:cs="Arial"/>
-                <w:i/>
-                <w:color w:val="548DD4"/>
-                <w:sz w:val="18"/>
-                <w:szCs w:val="20"/>
-                <w:lang w:eastAsia="es-CL"/>
-              </w:rPr>
-              <w:t xml:space="preserve">Escribe el </w:t>
-            </w:r>
-            <w:r>
-              <w:rPr>
-                <w:rFonts w:ascii="Calibri" w:hAnsi="Calibri" w:cs="Arial"/>
-                <w:i/>
-                <w:color w:val="548DD4"/>
-                <w:sz w:val="18"/>
-                <w:szCs w:val="20"/>
-                <w:lang w:eastAsia="es-CL"/>
-              </w:rPr>
-              <w:t xml:space="preserve">nombre del integrante del equipo responsable de </w:t>
-            </w:r>
-            <w:r>
-              <w:rPr>
-                <w:rFonts w:ascii="Calibri" w:hAnsi="Calibri" w:cs="Arial"/>
-                <w:i/>
-                <w:color w:val="548DD4"/>
-                <w:sz w:val="18"/>
-                <w:szCs w:val="20"/>
-                <w:lang w:eastAsia="es-CL"/>
-              </w:rPr>
-              <w:t xml:space="preserve">cada </w:t>
-            </w:r>
-            <w:r>
-              <w:rPr>
-                <w:rFonts w:ascii="Calibri" w:hAnsi="Calibri" w:cs="Arial"/>
-                <w:i/>
-                <w:color w:val="548DD4"/>
-                <w:sz w:val="18"/>
-                <w:szCs w:val="20"/>
-                <w:lang w:eastAsia="es-CL"/>
-              </w:rPr>
-              <w:t>actividad.</w:t>
-            </w:r>
-          </w:p>
-        </w:tc>
-        <w:tc>
-          <w:tcPr>
-            <w:tcW w:w="1276" w:type="dxa"/>
-          </w:tcPr>
-          <w:p>
-            <w:pPr>
-              <w:jc w:val="both"/>
-              <w:rPr>
-                <w:rFonts w:ascii="Calibri" w:hAnsi="Calibri" w:cs="Arial"/>
-                <w:i/>
-                <w:color w:val="548DD4"/>
-                <w:sz w:val="18"/>
-                <w:szCs w:val="20"/>
-                <w:lang w:eastAsia="es-CL"/>
-              </w:rPr>
-            </w:pPr>
-            <w:r>
-              <w:rPr>
-                <w:rFonts w:ascii="Calibri" w:hAnsi="Calibri" w:cs="Arial"/>
-                <w:i/>
-                <w:color w:val="548DD4"/>
-                <w:sz w:val="18"/>
-                <w:szCs w:val="20"/>
-                <w:lang w:eastAsia="es-CL"/>
-              </w:rPr>
-              <w:t xml:space="preserve">Señala </w:t>
-            </w:r>
-            <w:r>
-              <w:rPr>
-                <w:rFonts w:ascii="Calibri" w:hAnsi="Calibri" w:cs="Arial"/>
-                <w:i/>
-                <w:color w:val="548DD4"/>
-                <w:sz w:val="18"/>
-                <w:szCs w:val="20"/>
-                <w:lang w:eastAsia="es-CL"/>
-              </w:rPr>
-              <w:t>las dific</w:t>
-            </w:r>
-            <w:r>
-              <w:rPr>
-                <w:rFonts w:ascii="Calibri" w:hAnsi="Calibri" w:cs="Arial"/>
-                <w:i/>
-                <w:color w:val="548DD4"/>
-                <w:sz w:val="18"/>
-                <w:szCs w:val="20"/>
-                <w:lang w:eastAsia="es-CL"/>
-              </w:rPr>
-              <w:t>ult</w:t>
-            </w:r>
-            <w:r>
-              <w:rPr>
-                <w:rFonts w:ascii="Calibri" w:hAnsi="Calibri" w:cs="Arial"/>
-                <w:i/>
-                <w:color w:val="548DD4"/>
-                <w:sz w:val="18"/>
-                <w:szCs w:val="20"/>
-                <w:lang w:eastAsia="es-CL"/>
-              </w:rPr>
-              <w:t>ades o facilitadores que se podrían presentar durante la ejecución de cada una de las actividades propuestas.</w:t>
-            </w:r>
-          </w:p>
-        </w:tc>
-        <w:tc>
-          <w:tcPr>
-            <w:tcW w:w="1418" w:type="dxa"/>
-          </w:tcPr>
-          <w:p>
-            <w:pPr>
-              <w:jc w:val="both"/>
-              <w:rPr>
-                <w:rFonts w:ascii="Calibri" w:hAnsi="Calibri" w:cs="Arial"/>
-                <w:i/>
-                <w:color w:val="548DD4"/>
-                <w:sz w:val="18"/>
-                <w:szCs w:val="20"/>
-                <w:lang w:eastAsia="es-CL"/>
-              </w:rPr>
-            </w:pPr>
-            <w:r>
-              <w:rPr>
-                <w:rFonts w:ascii="Calibri" w:hAnsi="Calibri" w:cs="Arial"/>
-                <w:i/>
-                <w:color w:val="548DD4"/>
-                <w:sz w:val="18"/>
-                <w:szCs w:val="20"/>
-                <w:lang w:eastAsia="es-CL"/>
-              </w:rPr>
-              <w:t>D</w:t>
-            </w:r>
-            <w:r>
-              <w:rPr>
-                <w:rFonts w:ascii="Calibri" w:hAnsi="Calibri" w:cs="Arial"/>
-                <w:i/>
-                <w:color w:val="548DD4"/>
-                <w:sz w:val="18"/>
-                <w:szCs w:val="20"/>
-                <w:lang w:eastAsia="es-CL"/>
-              </w:rPr>
-              <w:t>escribe</w:t>
-            </w:r>
-            <w:r>
-              <w:rPr>
-                <w:rFonts w:ascii="Calibri" w:hAnsi="Calibri" w:cs="Arial"/>
-                <w:i/>
-                <w:color w:val="548DD4"/>
-                <w:sz w:val="18"/>
-                <w:szCs w:val="20"/>
-                <w:lang w:eastAsia="es-CL"/>
-              </w:rPr>
-              <w:t xml:space="preserve"> el estado de avance </w:t>
-            </w:r>
-            <w:r>
-              <w:rPr>
-                <w:rFonts w:ascii="Calibri" w:hAnsi="Calibri" w:cs="Arial"/>
-                <w:i/>
-                <w:color w:val="548DD4"/>
-                <w:sz w:val="18"/>
-                <w:szCs w:val="20"/>
-                <w:lang w:eastAsia="es-CL"/>
-              </w:rPr>
-              <w:t>de cada actividad.</w:t>
-            </w:r>
-          </w:p>
-          <w:p>
-            <w:pPr>
-              <w:jc w:val="both"/>
-              <w:rPr>
-                <w:rFonts w:ascii="Calibri" w:hAnsi="Calibri" w:cs="Arial"/>
-                <w:i/>
-                <w:color w:val="C00000"/>
+                <w:rFonts w:ascii="Calibri" w:hAnsi="Calibri" w:cs="Arial"/>
+                <w:iCs/>
                 <w:sz w:val="16"/>
                 <w:szCs w:val="20"/>
                 <w:lang w:eastAsia="es-CL"/>
               </w:rPr>
             </w:pPr>
-          </w:p>
-          <w:p>
-            <w:pPr>
-              <w:jc w:val="both"/>
-              <w:rPr>
-                <w:rFonts w:ascii="Calibri" w:hAnsi="Calibri" w:cs="Arial"/>
-                <w:i/>
-                <w:color w:val="548DD4"/>
-                <w:sz w:val="18"/>
-                <w:szCs w:val="20"/>
-                <w:lang w:eastAsia="es-CL"/>
-              </w:rPr>
-            </w:pPr>
-            <w:r>
-              <w:rPr>
-                <w:rFonts w:ascii="Calibri" w:hAnsi="Calibri" w:cs="Arial"/>
-                <w:i/>
-                <w:color w:val="548DD4"/>
-                <w:sz w:val="18"/>
-                <w:szCs w:val="20"/>
-                <w:lang w:eastAsia="es-CL"/>
-              </w:rPr>
-              <w:t xml:space="preserve">Tipos de estado: </w:t>
-            </w:r>
-          </w:p>
-          <w:p>
-            <w:pPr>
-              <w:jc w:val="both"/>
-              <w:rPr>
-                <w:rFonts w:ascii="Calibri" w:hAnsi="Calibri" w:cs="Arial"/>
-                <w:i/>
-                <w:color w:val="C00000"/>
-                <w:sz w:val="16"/>
-                <w:szCs w:val="20"/>
-                <w:lang w:eastAsia="es-CL"/>
-              </w:rPr>
-            </w:pPr>
-            <w:r>
-              <w:rPr>
-                <w:rFonts w:ascii="Calibri" w:hAnsi="Calibri" w:cs="Arial"/>
-                <w:i/>
-                <w:color w:val="548DD4"/>
-                <w:sz w:val="18"/>
-                <w:szCs w:val="20"/>
-                <w:lang w:eastAsia="es-CL"/>
-              </w:rPr>
-              <w:t>En curso/ Con retraso/ No iniciado/ Completado/ Ajustada</w:t>
-            </w:r>
-            <w:r>
-              <w:rPr>
-                <w:rFonts w:ascii="Calibri" w:hAnsi="Calibri" w:cs="Arial"/>
-                <w:i/>
-                <w:color w:val="C00000"/>
-                <w:sz w:val="16"/>
-                <w:szCs w:val="20"/>
-                <w:lang w:eastAsia="es-CL"/>
-              </w:rPr>
-              <w:t xml:space="preserve"> </w:t>
+            <w:r>
+              <w:rPr>
+                <w:rFonts w:ascii="Calibri" w:hAnsi="Calibri" w:cs="Arial"/>
+                <w:iCs/>
+                <w:sz w:val="18"/>
+                <w:szCs w:val="20"/>
+                <w:lang w:eastAsia="es-CL"/>
+              </w:rPr>
+              <w:t>Las actividades relacionadas con lo que sería programación están en progreso dentro de la actualidad.</w:t>
+            </w:r>
+            <w:r>
+              <w:rPr>
+                <w:rFonts w:ascii="Calibri" w:hAnsi="Calibri" w:cs="Arial"/>
+                <w:iCs/>
+                <w:sz w:val="18"/>
+                <w:szCs w:val="20"/>
+                <w:lang w:eastAsia="es-CL"/>
+              </w:rPr>
+              <w:br/>
+            </w:r>
+            <w:r>
+              <w:rPr>
+                <w:rFonts w:ascii="Calibri" w:hAnsi="Calibri" w:cs="Arial"/>
+                <w:iCs/>
+                <w:sz w:val="18"/>
+                <w:szCs w:val="20"/>
+                <w:lang w:eastAsia="es-CL"/>
+              </w:rPr>
+              <w:br/>
+              <w:t>Las actividades de modelado y animación están finalizadas</w:t>
             </w:r>
           </w:p>
         </w:tc>
@@ -2241,67 +2220,21 @@
               <w:jc w:val="both"/>
               <w:rPr>
                 <w:rFonts w:ascii="Calibri" w:hAnsi="Calibri" w:cs="Arial"/>
-                <w:i/>
-                <w:color w:val="548DD4"/>
-                <w:sz w:val="18"/>
-                <w:szCs w:val="20"/>
-                <w:lang w:eastAsia="es-CL"/>
-              </w:rPr>
-            </w:pPr>
-            <w:r>
-              <w:rPr>
-                <w:rFonts w:ascii="Calibri" w:hAnsi="Calibri" w:cs="Arial"/>
-                <w:i/>
-                <w:color w:val="548DD4"/>
-                <w:sz w:val="18"/>
-                <w:szCs w:val="20"/>
-                <w:lang w:eastAsia="es-CL"/>
-              </w:rPr>
-              <w:t>S</w:t>
-            </w:r>
-            <w:r>
-              <w:rPr>
-                <w:rFonts w:ascii="Calibri" w:hAnsi="Calibri" w:cs="Arial"/>
-                <w:i/>
-                <w:color w:val="548DD4"/>
-                <w:sz w:val="18"/>
-                <w:szCs w:val="20"/>
-                <w:lang w:eastAsia="es-CL"/>
-              </w:rPr>
-              <w:t>e</w:t>
-            </w:r>
-            <w:r>
-              <w:rPr>
-                <w:rFonts w:ascii="Calibri" w:hAnsi="Calibri" w:cs="Arial"/>
-                <w:i/>
-                <w:color w:val="548DD4"/>
-                <w:sz w:val="18"/>
-                <w:szCs w:val="20"/>
-                <w:lang w:eastAsia="es-CL"/>
-              </w:rPr>
-              <w:t xml:space="preserve">ñala los ajustes o reformulaciones </w:t>
-            </w:r>
-            <w:r>
-              <w:rPr>
-                <w:rFonts w:ascii="Calibri" w:hAnsi="Calibri" w:cs="Arial"/>
-                <w:i/>
-                <w:color w:val="548DD4"/>
-                <w:sz w:val="18"/>
-                <w:szCs w:val="20"/>
-                <w:lang w:eastAsia="es-CL"/>
-              </w:rPr>
-              <w:t>que has realiza</w:t>
-            </w:r>
-            <w:r>
-              <w:rPr>
-                <w:rFonts w:ascii="Calibri" w:hAnsi="Calibri" w:cs="Arial"/>
-                <w:i/>
-                <w:color w:val="548DD4"/>
-                <w:sz w:val="18"/>
-                <w:szCs w:val="20"/>
-                <w:lang w:eastAsia="es-CL"/>
-              </w:rPr>
-              <w:t xml:space="preserve">do. </w:t>
+                <w:iCs/>
+                <w:sz w:val="18"/>
+                <w:szCs w:val="20"/>
+                <w:lang w:eastAsia="es-CL"/>
+              </w:rPr>
+            </w:pPr>
+            <w:r>
+              <w:rPr>
+                <w:rFonts w:ascii="Calibri" w:hAnsi="Calibri" w:cs="Arial"/>
+                <w:iCs/>
+                <w:sz w:val="18"/>
+                <w:szCs w:val="20"/>
+                <w:lang w:eastAsia="es-CL"/>
+              </w:rPr>
+              <w:t>No existe ningún tipo de ajuste</w:t>
             </w:r>
           </w:p>
         </w:tc>
@@ -2505,6 +2438,58 @@
             <w:pPr>
               <w:jc w:val="both"/>
               <w:rPr>
+                <w:rFonts w:ascii="Calibri" w:hAnsi="Calibri"/>
+                <w:b/>
+                <w:color w:val="1F3864" w:themeColor="accent1" w:themeShade="80"/>
+              </w:rPr>
+            </w:pPr>
+            <w:r>
+              <w:rPr>
+                <w:rFonts w:ascii="Calibri" w:hAnsi="Calibri"/>
+                <w:color w:val="1F3864" w:themeColor="accent1" w:themeShade="80"/>
+              </w:rPr>
+              <w:t>Factores que han f</w:t>
+            </w:r>
+            <w:r>
+              <w:rPr>
+                <w:rFonts w:ascii="Calibri" w:hAnsi="Calibri"/>
+                <w:color w:val="1F3864" w:themeColor="accent1" w:themeShade="80"/>
+              </w:rPr>
+              <w:t>acilita</w:t>
+            </w:r>
+            <w:r>
+              <w:rPr>
+                <w:rFonts w:ascii="Calibri" w:hAnsi="Calibri"/>
+                <w:color w:val="1F3864" w:themeColor="accent1" w:themeShade="80"/>
+              </w:rPr>
+              <w:t>do y/o</w:t>
+            </w:r>
+            <w:r>
+              <w:rPr>
+                <w:rFonts w:ascii="Calibri" w:hAnsi="Calibri"/>
+                <w:color w:val="1F3864" w:themeColor="accent1" w:themeShade="80"/>
+              </w:rPr>
+              <w:t xml:space="preserve"> </w:t>
+            </w:r>
+            <w:r>
+              <w:rPr>
+                <w:rFonts w:ascii="Calibri" w:hAnsi="Calibri"/>
+                <w:color w:val="1F3864" w:themeColor="accent1" w:themeShade="80"/>
+              </w:rPr>
+              <w:t>dificultado el desarrollo de mi plan de trabajo</w:t>
+            </w:r>
+            <w:r>
+              <w:rPr>
+                <w:rFonts w:ascii="Calibri" w:hAnsi="Calibri" w:cs="Arial"/>
+                <w:color w:val="548DD4"/>
+                <w:sz w:val="20"/>
+                <w:szCs w:val="20"/>
+                <w:lang w:eastAsia="es-CL"/>
+              </w:rPr>
+              <w:t xml:space="preserve">: </w:t>
+            </w:r>
+            <w:r>
+              <w:rPr>
                 <w:rFonts w:ascii="Calibri" w:hAnsi="Calibri" w:cs="Arial"/>
                 <w:i/>
                 <w:iCs/>
@@ -2513,187 +2498,112 @@
                 <w:szCs w:val="20"/>
                 <w:lang w:eastAsia="es-CL"/>
               </w:rPr>
-            </w:pPr>
-            <w:r>
-              <w:rPr>
-                <w:rFonts w:ascii="Calibri" w:hAnsi="Calibri"/>
-                <w:color w:val="1F3864" w:themeColor="accent1" w:themeShade="80"/>
-              </w:rPr>
-              <w:t>Factores que han f</w:t>
-            </w:r>
-            <w:r>
-              <w:rPr>
-                <w:rFonts w:ascii="Calibri" w:hAnsi="Calibri"/>
-                <w:color w:val="1F3864" w:themeColor="accent1" w:themeShade="80"/>
-              </w:rPr>
-              <w:t>acilita</w:t>
-            </w:r>
-            <w:r>
-              <w:rPr>
-                <w:rFonts w:ascii="Calibri" w:hAnsi="Calibri"/>
-                <w:color w:val="1F3864" w:themeColor="accent1" w:themeShade="80"/>
-              </w:rPr>
-              <w:t>do y/o</w:t>
-            </w:r>
-            <w:r>
-              <w:rPr>
-                <w:rFonts w:ascii="Calibri" w:hAnsi="Calibri"/>
+              <w:t>Describe los factores que han facilitado y</w:t>
+            </w:r>
+            <w:r>
+              <w:rPr>
+                <w:rFonts w:ascii="Calibri" w:hAnsi="Calibri" w:cs="Arial"/>
+                <w:i/>
+                <w:iCs/>
+                <w:color w:val="548DD4"/>
+                <w:sz w:val="20"/>
+                <w:szCs w:val="20"/>
+                <w:lang w:eastAsia="es-CL"/>
+              </w:rPr>
+              <w:t>/o</w:t>
+            </w:r>
+            <w:r>
+              <w:rPr>
+                <w:rFonts w:ascii="Calibri" w:hAnsi="Calibri" w:cs="Arial"/>
+                <w:i/>
+                <w:iCs/>
+                <w:color w:val="548DD4"/>
+                <w:sz w:val="20"/>
+                <w:szCs w:val="20"/>
+                <w:lang w:eastAsia="es-CL"/>
+              </w:rPr>
+              <w:t xml:space="preserve"> dificultado el desarrollo de tu Proyecto APT hasta ahora. En el caso de las dificultades</w:t>
+            </w:r>
+            <w:r>
+              <w:rPr>
+                <w:rFonts w:ascii="Calibri" w:hAnsi="Calibri" w:cs="Arial"/>
+                <w:i/>
+                <w:iCs/>
+                <w:color w:val="548DD4"/>
+                <w:sz w:val="20"/>
+                <w:szCs w:val="20"/>
+                <w:lang w:eastAsia="es-CL"/>
+              </w:rPr>
+              <w:t xml:space="preserve"> debes describir</w:t>
+            </w:r>
+            <w:r>
+              <w:rPr>
+                <w:rFonts w:ascii="Calibri" w:hAnsi="Calibri" w:cs="Arial"/>
+                <w:i/>
+                <w:iCs/>
+                <w:color w:val="548DD4"/>
+                <w:sz w:val="20"/>
+                <w:szCs w:val="20"/>
+                <w:lang w:eastAsia="es-CL"/>
+              </w:rPr>
+              <w:t xml:space="preserve"> qué acciones tomaste y/o tomarás para </w:t>
+            </w:r>
+            <w:r>
+              <w:rPr>
+                <w:rFonts w:ascii="Calibri" w:hAnsi="Calibri" w:cs="Arial"/>
+                <w:i/>
+                <w:iCs/>
+                <w:color w:val="548DD4"/>
+                <w:sz w:val="20"/>
+                <w:szCs w:val="20"/>
+                <w:lang w:eastAsia="es-CL"/>
+              </w:rPr>
+              <w:t xml:space="preserve">solucionarlas. </w:t>
+            </w:r>
+            <w:r>
+              <w:rPr>
+                <w:rFonts w:ascii="Calibri" w:hAnsi="Calibri"/>
+                <w:b/>
                 <w:color w:val="1F3864" w:themeColor="accent1" w:themeShade="80"/>
               </w:rPr>
               <w:t xml:space="preserve"> </w:t>
             </w:r>
-            <w:r>
-              <w:rPr>
-                <w:rFonts w:ascii="Calibri" w:hAnsi="Calibri"/>
-                <w:color w:val="1F3864" w:themeColor="accent1" w:themeShade="80"/>
-              </w:rPr>
-              <w:t>dificultado el desarrollo de mi plan de trabajo</w:t>
-            </w:r>
-            <w:r>
-              <w:rPr>
-                <w:rFonts w:ascii="Calibri" w:hAnsi="Calibri" w:cs="Arial"/>
-                <w:color w:val="548DD4"/>
-                <w:sz w:val="20"/>
-                <w:szCs w:val="20"/>
-                <w:lang w:eastAsia="es-CL"/>
-              </w:rPr>
-              <w:t xml:space="preserve">: </w:t>
-            </w:r>
-            <w:r>
-              <w:rPr>
-                <w:rFonts w:ascii="Calibri" w:hAnsi="Calibri" w:cs="Arial"/>
-                <w:i/>
-                <w:iCs/>
-                <w:color w:val="548DD4"/>
-                <w:sz w:val="20"/>
-                <w:szCs w:val="20"/>
-                <w:lang w:eastAsia="es-CL"/>
-              </w:rPr>
-              <w:t>Describe los factores que han facilitado y</w:t>
-            </w:r>
-            <w:r>
-              <w:rPr>
-                <w:rFonts w:ascii="Calibri" w:hAnsi="Calibri" w:cs="Arial"/>
-                <w:i/>
-                <w:iCs/>
-                <w:color w:val="548DD4"/>
-                <w:sz w:val="20"/>
-                <w:szCs w:val="20"/>
-                <w:lang w:eastAsia="es-CL"/>
-              </w:rPr>
-              <w:t>/o</w:t>
-            </w:r>
-            <w:r>
-              <w:rPr>
-                <w:rFonts w:ascii="Calibri" w:hAnsi="Calibri" w:cs="Arial"/>
-                <w:i/>
-                <w:iCs/>
-                <w:color w:val="548DD4"/>
-                <w:sz w:val="20"/>
-                <w:szCs w:val="20"/>
-                <w:lang w:eastAsia="es-CL"/>
-              </w:rPr>
-              <w:t xml:space="preserve"> dificultado el desarrollo de tu Proyecto APT hasta ahora. En el caso de las dificultades</w:t>
-            </w:r>
-            <w:r>
-              <w:rPr>
-                <w:rFonts w:ascii="Calibri" w:hAnsi="Calibri" w:cs="Arial"/>
-                <w:i/>
-                <w:iCs/>
-                <w:color w:val="548DD4"/>
-                <w:sz w:val="20"/>
-                <w:szCs w:val="20"/>
-                <w:lang w:eastAsia="es-CL"/>
-              </w:rPr>
-              <w:t xml:space="preserve"> debes describir</w:t>
-            </w:r>
-            <w:r>
-              <w:rPr>
-                <w:rFonts w:ascii="Calibri" w:hAnsi="Calibri" w:cs="Arial"/>
-                <w:i/>
-                <w:iCs/>
-                <w:color w:val="548DD4"/>
-                <w:sz w:val="20"/>
-                <w:szCs w:val="20"/>
-                <w:lang w:eastAsia="es-CL"/>
-              </w:rPr>
-              <w:t xml:space="preserve"> qué acciones tomaste y/o tomarás para </w:t>
-            </w:r>
-            <w:r>
-              <w:rPr>
-                <w:rFonts w:ascii="Calibri" w:hAnsi="Calibri" w:cs="Arial"/>
-                <w:i/>
-                <w:iCs/>
-                <w:color w:val="548DD4"/>
-                <w:sz w:val="20"/>
-                <w:szCs w:val="20"/>
-                <w:lang w:eastAsia="es-CL"/>
-              </w:rPr>
-              <w:t xml:space="preserve">solucionarlas. </w:t>
-            </w:r>
-            <w:r>
-              <w:rPr>
-                <w:rFonts w:ascii="Calibri" w:hAnsi="Calibri"/>
-                <w:b/>
-                <w:color w:val="1F3864" w:themeColor="accent1" w:themeShade="80"/>
-              </w:rPr>
-              <w:t xml:space="preserve"> </w:t>
-            </w:r>
-          </w:p>
-          <w:p>
-            <w:pPr>
-              <w:rPr>
-                <w:rFonts w:ascii="Calibri" w:hAnsi="Calibri"/>
-                <w:color w:val="1F3864" w:themeColor="accent1" w:themeShade="80"/>
-              </w:rPr>
-            </w:pPr>
-          </w:p>
-          <w:p>
-            <w:pPr>
-              <w:rPr>
-                <w:rFonts w:ascii="Calibri" w:hAnsi="Calibri"/>
-                <w:color w:val="1F3864" w:themeColor="accent1" w:themeShade="80"/>
-              </w:rPr>
-            </w:pPr>
           </w:p>
           <w:p>
             <w:pPr>
               <w:jc w:val="both"/>
               <w:rPr>
-                <w:rFonts w:ascii="Calibri" w:hAnsi="Calibri" w:cs="Arial"/>
-                <w:i/>
-                <w:color w:val="548DD4"/>
-                <w:sz w:val="20"/>
-                <w:szCs w:val="20"/>
-                <w:lang w:eastAsia="es-CL"/>
-              </w:rPr>
-            </w:pPr>
-          </w:p>
-          <w:p>
-            <w:pPr>
-              <w:jc w:val="both"/>
-              <w:rPr>
-                <w:rFonts w:ascii="Calibri" w:hAnsi="Calibri" w:cs="Arial"/>
-                <w:i/>
-                <w:color w:val="548DD4"/>
-                <w:sz w:val="20"/>
-                <w:szCs w:val="20"/>
-                <w:lang w:eastAsia="es-CL"/>
-              </w:rPr>
-            </w:pPr>
-          </w:p>
-          <w:p>
-            <w:pPr>
-              <w:jc w:val="both"/>
-              <w:rPr>
-                <w:rFonts w:ascii="Calibri" w:hAnsi="Calibri" w:cs="Arial"/>
-                <w:i/>
-                <w:color w:val="548DD4"/>
-                <w:sz w:val="20"/>
-                <w:szCs w:val="20"/>
-                <w:lang w:eastAsia="es-CL"/>
-              </w:rPr>
-            </w:pPr>
+                <w:rFonts w:ascii="Calibri" w:hAnsi="Calibri"/>
+                <w:bCs/>
+                <w:iCs/>
+              </w:rPr>
+            </w:pPr>
+            <w:r>
+              <w:rPr>
+                <w:rFonts w:ascii="Calibri" w:hAnsi="Calibri"/>
+                <w:bCs/>
+                <w:iCs/>
+              </w:rPr>
+              <w:t>Debido a que ambos somos personas que hacen arte, la curva de aprendizaje respecto a lo que sería modelado 3D y animación ha sido simple y cómoda, pero han existido aspectos los cuales se nos han dificultado y estos los hemos abordado a través de lo que sería cursos gratuitos orientados a estas cosas (Como “</w:t>
+            </w:r>
+            <w:proofErr w:type="spellStart"/>
+            <w:r>
+              <w:rPr>
+                <w:rFonts w:ascii="Calibri" w:hAnsi="Calibri"/>
+                <w:bCs/>
+                <w:iCs/>
+              </w:rPr>
+              <w:t>rigging</w:t>
+            </w:r>
+            <w:proofErr w:type="spellEnd"/>
+            <w:r>
+              <w:rPr>
+                <w:rFonts w:ascii="Calibri" w:hAnsi="Calibri"/>
+                <w:bCs/>
+                <w:iCs/>
+              </w:rPr>
+              <w:t>” y el renderizado de iluminación y estilización)</w:t>
+            </w:r>
           </w:p>
         </w:tc>
       </w:tr>
@@ -2753,7 +2663,6 @@
                 <w:rFonts w:ascii="Calibri" w:hAnsi="Calibri"/>
                 <w:color w:val="1F3864" w:themeColor="accent1" w:themeShade="80"/>
               </w:rPr>
-              <w:lastRenderedPageBreak/>
               <w:t xml:space="preserve">Actividades ajustadas o eliminadas: </w:t>
             </w:r>
             <w:r>
@@ -2875,91 +2784,22 @@
               <w:jc w:val="both"/>
               <w:rPr>
                 <w:rFonts w:ascii="Calibri" w:hAnsi="Calibri" w:cs="Arial"/>
-                <w:i/>
-                <w:color w:val="548DD4"/>
-                <w:sz w:val="20"/>
-                <w:szCs w:val="20"/>
-                <w:lang w:eastAsia="es-CL"/>
-              </w:rPr>
-            </w:pPr>
-          </w:p>
-          <w:p>
-            <w:pPr>
-              <w:jc w:val="both"/>
-              <w:rPr>
-                <w:rFonts w:ascii="Calibri" w:hAnsi="Calibri" w:cs="Arial"/>
-                <w:i/>
-                <w:color w:val="C00000"/>
-                <w:sz w:val="20"/>
-                <w:szCs w:val="20"/>
-                <w:lang w:eastAsia="es-CL"/>
-              </w:rPr>
-            </w:pPr>
-          </w:p>
-          <w:p>
-            <w:pPr>
-              <w:jc w:val="both"/>
-              <w:rPr>
-                <w:rFonts w:ascii="Calibri" w:hAnsi="Calibri" w:cs="Arial"/>
-                <w:i/>
-                <w:color w:val="548DD4"/>
-                <w:sz w:val="20"/>
-                <w:szCs w:val="20"/>
-                <w:lang w:eastAsia="es-CL"/>
-              </w:rPr>
-            </w:pPr>
-          </w:p>
-          <w:p>
-            <w:pPr>
-              <w:jc w:val="both"/>
-              <w:rPr>
-                <w:rFonts w:ascii="Calibri" w:hAnsi="Calibri" w:cs="Arial"/>
-                <w:i/>
-                <w:color w:val="548DD4"/>
-                <w:sz w:val="20"/>
-                <w:szCs w:val="20"/>
-                <w:lang w:eastAsia="es-CL"/>
-              </w:rPr>
-            </w:pPr>
-          </w:p>
-          <w:p>
-            <w:pPr>
-              <w:jc w:val="both"/>
-              <w:rPr>
-                <w:rFonts w:ascii="Calibri" w:hAnsi="Calibri" w:cs="Arial"/>
-                <w:i/>
-                <w:color w:val="548DD4"/>
-                <w:sz w:val="20"/>
-                <w:szCs w:val="20"/>
-                <w:lang w:eastAsia="es-CL"/>
-              </w:rPr>
-            </w:pPr>
-          </w:p>
-          <w:p>
-            <w:pPr>
-              <w:jc w:val="both"/>
-              <w:rPr>
-                <w:rFonts w:ascii="Calibri" w:hAnsi="Calibri" w:cs="Arial"/>
-                <w:i/>
-                <w:color w:val="548DD4"/>
-                <w:sz w:val="20"/>
-                <w:szCs w:val="20"/>
-                <w:lang w:eastAsia="es-CL"/>
-              </w:rPr>
-            </w:pPr>
-          </w:p>
-          <w:p>
-            <w:pPr>
-              <w:jc w:val="both"/>
-              <w:rPr>
-                <w:rFonts w:ascii="Calibri" w:hAnsi="Calibri" w:cs="Arial"/>
-                <w:i/>
-                <w:color w:val="548DD4"/>
-                <w:sz w:val="20"/>
-                <w:szCs w:val="20"/>
-                <w:lang w:eastAsia="es-CL"/>
-              </w:rPr>
-            </w:pPr>
+                <w:iCs/>
+                <w:sz w:val="20"/>
+                <w:szCs w:val="20"/>
+                <w:lang w:eastAsia="es-CL"/>
+              </w:rPr>
+            </w:pPr>
+            <w:r>
+              <w:rPr>
+                <w:rFonts w:ascii="Calibri" w:hAnsi="Calibri" w:cs="Arial"/>
+                <w:iCs/>
+                <w:sz w:val="20"/>
+                <w:szCs w:val="20"/>
+                <w:lang w:eastAsia="es-CL"/>
+              </w:rPr>
+              <w:t>No ha existido ningún tipo de ajuste o acomodación dentro de lo que serían las actividades a realizar dentro del proyecto</w:t>
+            </w:r>
           </w:p>
         </w:tc>
       </w:tr>
@@ -3203,52 +3043,22 @@
               <w:jc w:val="both"/>
               <w:rPr>
                 <w:rFonts w:ascii="Calibri" w:hAnsi="Calibri" w:cs="Arial"/>
-                <w:i/>
-                <w:color w:val="548DD4"/>
-                <w:sz w:val="20"/>
-                <w:szCs w:val="20"/>
-                <w:lang w:eastAsia="es-CL"/>
-              </w:rPr>
-            </w:pPr>
-          </w:p>
-          <w:p>
-            <w:pPr>
-              <w:jc w:val="both"/>
-              <w:rPr>
-                <w:rFonts w:ascii="Calibri" w:hAnsi="Calibri" w:cs="Arial"/>
-                <w:i/>
-                <w:color w:val="548DD4"/>
-                <w:sz w:val="20"/>
-                <w:szCs w:val="20"/>
-                <w:lang w:eastAsia="es-CL"/>
-              </w:rPr>
-            </w:pPr>
-          </w:p>
-          <w:p>
-            <w:pPr>
-              <w:jc w:val="both"/>
-              <w:rPr>
-                <w:rFonts w:ascii="Calibri" w:hAnsi="Calibri" w:cs="Arial"/>
-                <w:i/>
-                <w:color w:val="548DD4"/>
-                <w:sz w:val="20"/>
-                <w:szCs w:val="20"/>
-                <w:lang w:eastAsia="es-CL"/>
-              </w:rPr>
-            </w:pPr>
-          </w:p>
-          <w:p>
-            <w:pPr>
-              <w:jc w:val="both"/>
-              <w:rPr>
-                <w:rFonts w:ascii="Calibri" w:hAnsi="Calibri" w:cs="Arial"/>
-                <w:i/>
-                <w:color w:val="548DD4"/>
-                <w:sz w:val="20"/>
-                <w:szCs w:val="20"/>
-                <w:lang w:eastAsia="es-CL"/>
-              </w:rPr>
-            </w:pPr>
+                <w:iCs/>
+                <w:sz w:val="20"/>
+                <w:szCs w:val="20"/>
+                <w:lang w:eastAsia="es-CL"/>
+              </w:rPr>
+            </w:pPr>
+            <w:r>
+              <w:rPr>
+                <w:rFonts w:ascii="Calibri" w:hAnsi="Calibri" w:cs="Arial"/>
+                <w:iCs/>
+                <w:sz w:val="20"/>
+                <w:szCs w:val="20"/>
+                <w:lang w:eastAsia="es-CL"/>
+              </w:rPr>
+              <w:t>Hay un retraso en las actividades de programación ya que empezaron un tiempo después de la fecha estipulada originalmente.</w:t>
+            </w:r>
           </w:p>
           <w:p>
             <w:pPr>
@@ -3311,7 +3121,7 @@
 </file>
 
 <file path=word/endnotes.xml><?xml version="1.0" encoding="utf-8"?>
-<w:endnotes xmlns:wpc="http://schemas.microsoft.com/office/word/2010/wordprocessingCanvas" xmlns:cx="http://schemas.microsoft.com/office/drawing/2014/chartex" xmlns:mc="http://schemas.openxmlformats.org/markup-compatibility/2006" xmlns:o="urn:schemas-microsoft-com:office:office" xmlns:r="http://schemas.openxmlformats.org/officeDocument/2006/relationships" xmlns:m="http://schemas.openxmlformats.org/officeDocument/2006/math" xmlns:v="urn:schemas-microsoft-com:vml" xmlns:wp14="http://schemas.microsoft.com/office/word/2010/wordprocessingDrawing" xmlns:wp="http://schemas.openxmlformats.org/drawingml/2006/wordprocessingDrawing" xmlns:w10="urn:schemas-microsoft-com:office:word" xmlns:w="http://schemas.openxmlformats.org/wordprocessingml/2006/main" xmlns:w14="http://schemas.microsoft.com/office/word/2010/wordml" xmlns:w15="http://schemas.microsoft.com/office/word/2012/wordml" xmlns:w16se="http://schemas.microsoft.com/office/word/2015/wordml/symex" xmlns:wpg="http://schemas.microsoft.com/office/word/2010/wordprocessingGroup" xmlns:wpi="http://schemas.microsoft.com/office/word/2010/wordprocessingInk" xmlns:wne="http://schemas.microsoft.com/office/word/2006/wordml" xmlns:wps="http://schemas.microsoft.com/office/word/2010/wordprocessingShape" mc:Ignorable="w14 w15 w16se wp14">
+<w:endnotes xmlns:wpc="http://schemas.microsoft.com/office/word/2010/wordprocessingCanvas" xmlns:cx="http://schemas.microsoft.com/office/drawing/2014/chartex" xmlns:cx1="http://schemas.microsoft.com/office/drawing/2015/9/8/chartex" xmlns:cx2="http://schemas.microsoft.com/office/drawing/2015/10/21/chartex" xmlns:cx3="http://schemas.microsoft.com/office/drawing/2016/5/9/chartex" xmlns:cx4="http://schemas.microsoft.com/office/drawing/2016/5/10/chartex" xmlns:cx5="http://schemas.microsoft.com/office/drawing/2016/5/11/chartex" xmlns:cx6="http://schemas.microsoft.com/office/drawing/2016/5/12/chartex" xmlns:cx7="http://schemas.microsoft.com/office/drawing/2016/5/13/chartex" xmlns:cx8="http://schemas.microsoft.com/office/drawing/2016/5/14/chartex" xmlns:mc="http://schemas.openxmlformats.org/markup-compatibility/2006" xmlns:aink="http://schemas.microsoft.com/office/drawing/2016/ink" xmlns:am3d="http://schemas.microsoft.com/office/drawing/2017/model3d" xmlns:o="urn:schemas-microsoft-com:office:office" xmlns:oel="http://schemas.microsoft.com/office/2019/extlst" xmlns:r="http://schemas.openxmlformats.org/officeDocument/2006/relationships" xmlns:m="http://schemas.openxmlformats.org/officeDocument/2006/math" xmlns:v="urn:schemas-microsoft-com:vml" xmlns:wp14="http://schemas.microsoft.com/office/word/2010/wordprocessingDrawing" xmlns:wp="http://schemas.openxmlformats.org/drawingml/2006/wordprocessingDrawing" xmlns:w10="urn:schemas-microsoft-com:office:word" xmlns:w="http://schemas.openxmlformats.org/wordprocessingml/2006/main" xmlns:w14="http://schemas.microsoft.com/office/word/2010/wordml" xmlns:w15="http://schemas.microsoft.com/office/word/2012/wordml" xmlns:w16cex="http://schemas.microsoft.com/office/word/2018/wordml/cex" xmlns:w16cid="http://schemas.microsoft.com/office/word/2016/wordml/cid" xmlns:w16="http://schemas.microsoft.com/office/word/2018/wordml" xmlns:w16du="http://schemas.microsoft.com/office/word/2023/wordml/word16du" xmlns:w16sdtdh="http://schemas.microsoft.com/office/word/2020/wordml/sdtdatahash" xmlns:w16se="http://schemas.microsoft.com/office/word/2015/wordml/symex" xmlns:wpg="http://schemas.microsoft.com/office/word/2010/wordprocessingGroup" xmlns:wpi="http://schemas.microsoft.com/office/word/2010/wordprocessingInk" xmlns:wne="http://schemas.microsoft.com/office/word/2006/wordml" xmlns:wps="http://schemas.microsoft.com/office/word/2010/wordprocessingShape" mc:Ignorable="w14 w15 w16se w16cid w16 w16cex w16sdtdh w16du wp14">
   <w:endnote w:type="separator" w:id="-1">
     <w:p>
       <w:pPr>
@@ -3336,7 +3146,7 @@
 </file>
 
 <file path=word/footnotes.xml><?xml version="1.0" encoding="utf-8"?>
-<w:footnotes xmlns:wpc="http://schemas.microsoft.com/office/word/2010/wordprocessingCanvas" xmlns:cx="http://schemas.microsoft.com/office/drawing/2014/chartex" xmlns:mc="http://schemas.openxmlformats.org/markup-compatibility/2006" xmlns:o="urn:schemas-microsoft-com:office:office" xmlns:r="http://schemas.openxmlformats.org/officeDocument/2006/relationships" xmlns:m="http://schemas.openxmlformats.org/officeDocument/2006/math" xmlns:v="urn:schemas-microsoft-com:vml" xmlns:wp14="http://schemas.microsoft.com/office/word/2010/wordprocessingDrawing" xmlns:wp="http://schemas.openxmlformats.org/drawingml/2006/wordprocessingDrawing" xmlns:w10="urn:schemas-microsoft-com:office:word" xmlns:w="http://schemas.openxmlformats.org/wordprocessingml/2006/main" xmlns:w14="http://schemas.microsoft.com/office/word/2010/wordml" xmlns:w15="http://schemas.microsoft.com/office/word/2012/wordml" xmlns:w16se="http://schemas.microsoft.com/office/word/2015/wordml/symex" xmlns:wpg="http://schemas.microsoft.com/office/word/2010/wordprocessingGroup" xmlns:wpi="http://schemas.microsoft.com/office/word/2010/wordprocessingInk" xmlns:wne="http://schemas.microsoft.com/office/word/2006/wordml" xmlns:wps="http://schemas.microsoft.com/office/word/2010/wordprocessingShape" mc:Ignorable="w14 w15 w16se wp14">
+<w:footnotes xmlns:wpc="http://schemas.microsoft.com/office/word/2010/wordprocessingCanvas" xmlns:cx="http://schemas.microsoft.com/office/drawing/2014/chartex" xmlns:cx1="http://schemas.microsoft.com/office/drawing/2015/9/8/chartex" xmlns:cx2="http://schemas.microsoft.com/office/drawing/2015/10/21/chartex" xmlns:cx3="http://schemas.microsoft.com/office/drawing/2016/5/9/chartex" xmlns:cx4="http://schemas.microsoft.com/office/drawing/2016/5/10/chartex" xmlns:cx5="http://schemas.microsoft.com/office/drawing/2016/5/11/chartex" xmlns:cx6="http://schemas.microsoft.com/office/drawing/2016/5/12/chartex" xmlns:cx7="http://schemas.microsoft.com/office/drawing/2016/5/13/chartex" xmlns:cx8="http://schemas.microsoft.com/office/drawing/2016/5/14/chartex" xmlns:mc="http://schemas.openxmlformats.org/markup-compatibility/2006" xmlns:aink="http://schemas.microsoft.com/office/drawing/2016/ink" xmlns:am3d="http://schemas.microsoft.com/office/drawing/2017/model3d" xmlns:o="urn:schemas-microsoft-com:office:office" xmlns:oel="http://schemas.microsoft.com/office/2019/extlst" xmlns:r="http://schemas.openxmlformats.org/officeDocument/2006/relationships" xmlns:m="http://schemas.openxmlformats.org/officeDocument/2006/math" xmlns:v="urn:schemas-microsoft-com:vml" xmlns:wp14="http://schemas.microsoft.com/office/word/2010/wordprocessingDrawing" xmlns:wp="http://schemas.openxmlformats.org/drawingml/2006/wordprocessingDrawing" xmlns:w10="urn:schemas-microsoft-com:office:word" xmlns:w="http://schemas.openxmlformats.org/wordprocessingml/2006/main" xmlns:w14="http://schemas.microsoft.com/office/word/2010/wordml" xmlns:w15="http://schemas.microsoft.com/office/word/2012/wordml" xmlns:w16cex="http://schemas.microsoft.com/office/word/2018/wordml/cex" xmlns:w16cid="http://schemas.microsoft.com/office/word/2016/wordml/cid" xmlns:w16="http://schemas.microsoft.com/office/word/2018/wordml" xmlns:w16du="http://schemas.microsoft.com/office/word/2023/wordml/word16du" xmlns:w16sdtdh="http://schemas.microsoft.com/office/word/2020/wordml/sdtdatahash" xmlns:w16se="http://schemas.microsoft.com/office/word/2015/wordml/symex" xmlns:wpg="http://schemas.microsoft.com/office/word/2010/wordprocessingGroup" xmlns:wpi="http://schemas.microsoft.com/office/word/2010/wordprocessingInk" xmlns:wne="http://schemas.microsoft.com/office/word/2006/wordml" xmlns:wps="http://schemas.microsoft.com/office/word/2010/wordprocessingShape" mc:Ignorable="w14 w15 w16se w16cid w16 w16cex w16sdtdh w16du wp14">
   <w:footnote w:type="separator" w:id="-1">
     <w:p>
       <w:pPr>
@@ -3419,7 +3229,7 @@
 </file>
 
 <file path=word/header1.xml><?xml version="1.0" encoding="utf-8"?>
-<w:hdr xmlns:wpc="http://schemas.microsoft.com/office/word/2010/wordprocessingCanvas" xmlns:cx="http://schemas.microsoft.com/office/drawing/2014/chartex" xmlns:mc="http://schemas.openxmlformats.org/markup-compatibility/2006" xmlns:o="urn:schemas-microsoft-com:office:office" xmlns:r="http://schemas.openxmlformats.org/officeDocument/2006/relationships" xmlns:m="http://schemas.openxmlformats.org/officeDocument/2006/math" xmlns:v="urn:schemas-microsoft-com:vml" xmlns:wp14="http://schemas.microsoft.com/office/word/2010/wordprocessingDrawing" xmlns:wp="http://schemas.openxmlformats.org/drawingml/2006/wordprocessingDrawing" xmlns:w10="urn:schemas-microsoft-com:office:word" xmlns:w="http://schemas.openxmlformats.org/wordprocessingml/2006/main" xmlns:w14="http://schemas.microsoft.com/office/word/2010/wordml" xmlns:w15="http://schemas.microsoft.com/office/word/2012/wordml" xmlns:w16se="http://schemas.microsoft.com/office/word/2015/wordml/symex" xmlns:wpg="http://schemas.microsoft.com/office/word/2010/wordprocessingGroup" xmlns:wpi="http://schemas.microsoft.com/office/word/2010/wordprocessingInk" xmlns:wne="http://schemas.microsoft.com/office/word/2006/wordml" xmlns:wps="http://schemas.microsoft.com/office/word/2010/wordprocessingShape" mc:Ignorable="w14 w15 w16se wp14">
+<w:hdr xmlns:wpc="http://schemas.microsoft.com/office/word/2010/wordprocessingCanvas" xmlns:cx="http://schemas.microsoft.com/office/drawing/2014/chartex" xmlns:cx1="http://schemas.microsoft.com/office/drawing/2015/9/8/chartex" xmlns:cx2="http://schemas.microsoft.com/office/drawing/2015/10/21/chartex" xmlns:cx3="http://schemas.microsoft.com/office/drawing/2016/5/9/chartex" xmlns:cx4="http://schemas.microsoft.com/office/drawing/2016/5/10/chartex" xmlns:cx5="http://schemas.microsoft.com/office/drawing/2016/5/11/chartex" xmlns:cx6="http://schemas.microsoft.com/office/drawing/2016/5/12/chartex" xmlns:cx7="http://schemas.microsoft.com/office/drawing/2016/5/13/chartex" xmlns:cx8="http://schemas.microsoft.com/office/drawing/2016/5/14/chartex" xmlns:mc="http://schemas.openxmlformats.org/markup-compatibility/2006" xmlns:aink="http://schemas.microsoft.com/office/drawing/2016/ink" xmlns:am3d="http://schemas.microsoft.com/office/drawing/2017/model3d" xmlns:o="urn:schemas-microsoft-com:office:office" xmlns:oel="http://schemas.microsoft.com/office/2019/extlst" xmlns:r="http://schemas.openxmlformats.org/officeDocument/2006/relationships" xmlns:m="http://schemas.openxmlformats.org/officeDocument/2006/math" xmlns:v="urn:schemas-microsoft-com:vml" xmlns:wp14="http://schemas.microsoft.com/office/word/2010/wordprocessingDrawing" xmlns:wp="http://schemas.openxmlformats.org/drawingml/2006/wordprocessingDrawing" xmlns:w10="urn:schemas-microsoft-com:office:word" xmlns:w="http://schemas.openxmlformats.org/wordprocessingml/2006/main" xmlns:w14="http://schemas.microsoft.com/office/word/2010/wordml" xmlns:w15="http://schemas.microsoft.com/office/word/2012/wordml" xmlns:w16cex="http://schemas.microsoft.com/office/word/2018/wordml/cex" xmlns:w16cid="http://schemas.microsoft.com/office/word/2016/wordml/cid" xmlns:w16="http://schemas.microsoft.com/office/word/2018/wordml" xmlns:w16du="http://schemas.microsoft.com/office/word/2023/wordml/word16du" xmlns:w16sdtdh="http://schemas.microsoft.com/office/word/2020/wordml/sdtdatahash" xmlns:w16se="http://schemas.microsoft.com/office/word/2015/wordml/symex" xmlns:wpg="http://schemas.microsoft.com/office/word/2010/wordprocessingGroup" xmlns:wpi="http://schemas.microsoft.com/office/word/2010/wordprocessingInk" xmlns:wne="http://schemas.microsoft.com/office/word/2006/wordml" xmlns:wps="http://schemas.microsoft.com/office/word/2010/wordprocessingShape" mc:Ignorable="w14 w15 w16se w16cid w16 w16cex w16sdtdh w16du wp14">
   <w:tbl>
     <w:tblPr>
       <w:tblStyle w:val="Tablaconcuadrcula1"/>
@@ -3644,7 +3454,7 @@
 </file>
 
 <file path=word/numbering.xml><?xml version="1.0" encoding="utf-8"?>
-<w:numbering xmlns:wpc="http://schemas.microsoft.com/office/word/2010/wordprocessingCanvas" xmlns:cx="http://schemas.microsoft.com/office/drawing/2014/chartex" xmlns:mc="http://schemas.openxmlformats.org/markup-compatibility/2006" xmlns:o="urn:schemas-microsoft-com:office:office" xmlns:r="http://schemas.openxmlformats.org/officeDocument/2006/relationships" xmlns:m="http://schemas.openxmlformats.org/officeDocument/2006/math" xmlns:v="urn:schemas-microsoft-com:vml" xmlns:wp14="http://schemas.microsoft.com/office/word/2010/wordprocessingDrawing" xmlns:wp="http://schemas.openxmlformats.org/drawingml/2006/wordprocessingDrawing" xmlns:w10="urn:schemas-microsoft-com:office:word" xmlns:w="http://schemas.openxmlformats.org/wordprocessingml/2006/main" xmlns:w14="http://schemas.microsoft.com/office/word/2010/wordml" xmlns:w15="http://schemas.microsoft.com/office/word/2012/wordml" xmlns:w16se="http://schemas.microsoft.com/office/word/2015/wordml/symex" xmlns:wpg="http://schemas.microsoft.com/office/word/2010/wordprocessingGroup" xmlns:wpi="http://schemas.microsoft.com/office/word/2010/wordprocessingInk" xmlns:wne="http://schemas.microsoft.com/office/word/2006/wordml" xmlns:wps="http://schemas.microsoft.com/office/word/2010/wordprocessingShape" mc:Ignorable="w14 w15 w16se wp14">
+<w:numbering xmlns:wpc="http://schemas.microsoft.com/office/word/2010/wordprocessingCanvas" xmlns:cx="http://schemas.microsoft.com/office/drawing/2014/chartex" xmlns:cx1="http://schemas.microsoft.com/office/drawing/2015/9/8/chartex" xmlns:cx2="http://schemas.microsoft.com/office/drawing/2015/10/21/chartex" xmlns:cx3="http://schemas.microsoft.com/office/drawing/2016/5/9/chartex" xmlns:cx4="http://schemas.microsoft.com/office/drawing/2016/5/10/chartex" xmlns:cx5="http://schemas.microsoft.com/office/drawing/2016/5/11/chartex" xmlns:cx6="http://schemas.microsoft.com/office/drawing/2016/5/12/chartex" xmlns:cx7="http://schemas.microsoft.com/office/drawing/2016/5/13/chartex" xmlns:cx8="http://schemas.microsoft.com/office/drawing/2016/5/14/chartex" xmlns:mc="http://schemas.openxmlformats.org/markup-compatibility/2006" xmlns:aink="http://schemas.microsoft.com/office/drawing/2016/ink" xmlns:am3d="http://schemas.microsoft.com/office/drawing/2017/model3d" xmlns:o="urn:schemas-microsoft-com:office:office" xmlns:oel="http://schemas.microsoft.com/office/2019/extlst" xmlns:r="http://schemas.openxmlformats.org/officeDocument/2006/relationships" xmlns:m="http://schemas.openxmlformats.org/officeDocument/2006/math" xmlns:v="urn:schemas-microsoft-com:vml" xmlns:wp14="http://schemas.microsoft.com/office/word/2010/wordprocessingDrawing" xmlns:wp="http://schemas.openxmlformats.org/drawingml/2006/wordprocessingDrawing" xmlns:w10="urn:schemas-microsoft-com:office:word" xmlns:w="http://schemas.openxmlformats.org/wordprocessingml/2006/main" xmlns:w14="http://schemas.microsoft.com/office/word/2010/wordml" xmlns:w15="http://schemas.microsoft.com/office/word/2012/wordml" xmlns:w16cex="http://schemas.microsoft.com/office/word/2018/wordml/cex" xmlns:w16cid="http://schemas.microsoft.com/office/word/2016/wordml/cid" xmlns:w16="http://schemas.microsoft.com/office/word/2018/wordml" xmlns:w16du="http://schemas.microsoft.com/office/word/2023/wordml/word16du" xmlns:w16sdtdh="http://schemas.microsoft.com/office/word/2020/wordml/sdtdatahash" xmlns:w16se="http://schemas.microsoft.com/office/word/2015/wordml/symex" xmlns:wpg="http://schemas.microsoft.com/office/word/2010/wordprocessingGroup" xmlns:wpi="http://schemas.microsoft.com/office/word/2010/wordprocessingInk" xmlns:wne="http://schemas.microsoft.com/office/word/2006/wordml" xmlns:wps="http://schemas.microsoft.com/office/word/2010/wordprocessingShape" mc:Ignorable="w14 w15 w16se w16cid w16 w16cex w16sdtdh w16du wp14">
   <w:abstractNum w:abstractNumId="0" w15:restartNumberingAfterBreak="0">
     <w:nsid w:val="2FFD4C7F"/>
     <w:multiLevelType w:val="multilevel"/>
@@ -3766,14 +3576,14 @@
       </w:rPr>
     </w:lvl>
   </w:abstractNum>
-  <w:num w:numId="1">
+  <w:num w:numId="1" w16cid:durableId="1001198659">
     <w:abstractNumId w:val="0"/>
   </w:num>
 </w:numbering>
 </file>
 
 <file path=word/styles.xml><?xml version="1.0" encoding="utf-8"?>
-<w:styles xmlns:mc="http://schemas.openxmlformats.org/markup-compatibility/2006" xmlns:r="http://schemas.openxmlformats.org/officeDocument/2006/relationships" xmlns:w="http://schemas.openxmlformats.org/wordprocessingml/2006/main" xmlns:w14="http://schemas.microsoft.com/office/word/2010/wordml" xmlns:w15="http://schemas.microsoft.com/office/word/2012/wordml" xmlns:w16se="http://schemas.microsoft.com/office/word/2015/wordml/symex" mc:Ignorable="w14 w15 w16se">
+<w:styles xmlns:mc="http://schemas.openxmlformats.org/markup-compatibility/2006" xmlns:r="http://schemas.openxmlformats.org/officeDocument/2006/relationships" xmlns:w="http://schemas.openxmlformats.org/wordprocessingml/2006/main" xmlns:w14="http://schemas.microsoft.com/office/word/2010/wordml" xmlns:w15="http://schemas.microsoft.com/office/word/2012/wordml" xmlns:w16cex="http://schemas.microsoft.com/office/word/2018/wordml/cex" xmlns:w16cid="http://schemas.microsoft.com/office/word/2016/wordml/cid" xmlns:w16="http://schemas.microsoft.com/office/word/2018/wordml" xmlns:w16du="http://schemas.microsoft.com/office/word/2023/wordml/word16du" xmlns:w16sdtdh="http://schemas.microsoft.com/office/word/2020/wordml/sdtdatahash" xmlns:w16se="http://schemas.microsoft.com/office/word/2015/wordml/symex" mc:Ignorable="w14 w15 w16se w16cid w16 w16cex w16sdtdh w16du">
   <w:docDefaults>
     <w:rPrDefault>
       <w:rPr>
@@ -3785,7 +3595,7 @@
     </w:rPrDefault>
     <w:pPrDefault/>
   </w:docDefaults>
-  <w:latentStyles w:defLockedState="0" w:defUIPriority="99" w:defSemiHidden="0" w:defUnhideWhenUsed="0" w:defQFormat="0" w:count="371">
+  <w:latentStyles w:defLockedState="0" w:defUIPriority="99" w:defSemiHidden="0" w:defUnhideWhenUsed="0" w:defQFormat="0" w:count="376">
     <w:lsdException w:name="Normal" w:uiPriority="0" w:qFormat="1"/>
     <w:lsdException w:name="heading 1" w:uiPriority="9" w:qFormat="1"/>
     <w:lsdException w:name="heading 2" w:semiHidden="1" w:uiPriority="9" w:unhideWhenUsed="1" w:qFormat="1"/>
@@ -4157,6 +3967,11 @@
     <w:lsdException w:name="List Table 5 Dark Accent 6" w:uiPriority="50"/>
     <w:lsdException w:name="List Table 6 Colorful Accent 6" w:uiPriority="51"/>
     <w:lsdException w:name="List Table 7 Colorful Accent 6" w:uiPriority="52"/>
+    <w:lsdException w:name="Mention" w:semiHidden="1" w:unhideWhenUsed="1"/>
+    <w:lsdException w:name="Smart Hyperlink" w:semiHidden="1" w:unhideWhenUsed="1"/>
+    <w:lsdException w:name="Hashtag" w:semiHidden="1" w:unhideWhenUsed="1"/>
+    <w:lsdException w:name="Unresolved Mention" w:semiHidden="1" w:unhideWhenUsed="1"/>
+    <w:lsdException w:name="Smart Link" w:semiHidden="1" w:unhideWhenUsed="1"/>
   </w:latentStyles>
   <w:style w:type="paragraph" w:default="1" w:styleId="Normal">
     <w:name w:val="Normal"/>
@@ -4195,7 +4010,6 @@
   <w:style w:type="character" w:default="1" w:styleId="Fuentedeprrafopredeter">
     <w:name w:val="Default Paragraph Font"/>
     <w:uiPriority w:val="1"/>
-    <w:semiHidden/>
     <w:unhideWhenUsed/>
   </w:style>
   <w:style w:type="table" w:default="1" w:styleId="Tablanormal">
@@ -4458,6 +4272,34 @@
       <w:bCs/>
       <w:sz w:val="20"/>
       <w:szCs w:val="20"/>
+    </w:rPr>
+  </w:style>
+  <w:style w:type="paragraph" w:styleId="Prrafodelista">
+    <w:name w:val="List Paragraph"/>
+    <w:basedOn w:val="Normal"/>
+    <w:uiPriority w:val="34"/>
+    <w:qFormat/>
+    <w:rsid w:val="00763B49"/>
+    <w:pPr>
+      <w:ind w:left="720"/>
+      <w:contextualSpacing/>
+    </w:pPr>
+  </w:style>
+  <w:style w:type="paragraph" w:styleId="NormalWeb">
+    <w:name w:val="Normal (Web)"/>
+    <w:basedOn w:val="Normal"/>
+    <w:uiPriority w:val="99"/>
+    <w:semiHidden/>
+    <w:unhideWhenUsed/>
+    <w:rsid w:val="00CE0144"/>
+    <w:pPr>
+      <w:spacing w:before="100" w:beforeAutospacing="1" w:after="100" w:afterAutospacing="1" w:line="240" w:lineRule="auto"/>
+    </w:pPr>
+    <w:rPr>
+      <w:rFonts w:ascii="Times New Roman" w:eastAsia="Times New Roman" w:hAnsi="Times New Roman" w:cs="Times New Roman"/>
+      <w:sz w:val="24"/>
+      <w:szCs w:val="24"/>
+      <w:lang w:eastAsia="es-CL"/>
     </w:rPr>
   </w:style>
 </w:styles>
@@ -4759,9 +4601,12 @@
 </file>
 
 <file path=customXml/item1.xml><?xml version="1.0" encoding="utf-8"?>
-<p:properties xmlns:p="http://schemas.microsoft.com/office/2006/metadata/properties" xmlns:xsi="http://www.w3.org/2001/XMLSchema-instance" xmlns:pc="http://schemas.microsoft.com/office/infopath/2007/PartnerControls">
-  <documentManagement/>
-</p:properties>
+<?mso-contentType ?>
+<FormTemplates xmlns="http://schemas.microsoft.com/sharepoint/v3/contenttype/forms">
+  <Display>DocumentLibraryForm</Display>
+  <Edit>DocumentLibraryForm</Edit>
+  <New>DocumentLibraryForm</New>
+</FormTemplates>
 </file>
 
 <file path=customXml/item2.xml><?xml version="1.0" encoding="utf-8"?>
@@ -4897,26 +4742,15 @@
 </file>
 
 <file path=customXml/item3.xml><?xml version="1.0" encoding="utf-8"?>
-<?mso-contentType ?>
-<FormTemplates xmlns="http://schemas.microsoft.com/sharepoint/v3/contenttype/forms">
-  <Display>DocumentLibraryForm</Display>
-  <Edit>DocumentLibraryForm</Edit>
-  <New>DocumentLibraryForm</New>
-</FormTemplates>
+<p:properties xmlns:p="http://schemas.microsoft.com/office/2006/metadata/properties" xmlns:xsi="http://www.w3.org/2001/XMLSchema-instance" xmlns:pc="http://schemas.microsoft.com/office/infopath/2007/PartnerControls">
+  <documentManagement/>
+</p:properties>
 </file>
 
 <file path=customXml/itemProps1.xml><?xml version="1.0" encoding="utf-8"?>
-<ds:datastoreItem xmlns:ds="http://schemas.openxmlformats.org/officeDocument/2006/customXml" ds:itemID="{46CA5683-AF87-4E40-B841-2E23A3B52406}">
+<ds:datastoreItem xmlns:ds="http://schemas.openxmlformats.org/officeDocument/2006/customXml" ds:itemID="{D51C61E4-DB75-4684-AD25-71F546404E96}">
   <ds:schemaRefs>
-    <ds:schemaRef ds:uri="http://purl.org/dc/terms/"/>
-    <ds:schemaRef ds:uri="http://purl.org/dc/elements/1.1/"/>
-    <ds:schemaRef ds:uri="http://schemas.openxmlformats.org/package/2006/metadata/core-properties"/>
-    <ds:schemaRef ds:uri="http://www.w3.org/XML/1998/namespace"/>
-    <ds:schemaRef ds:uri="http://schemas.microsoft.com/office/2006/metadata/properties"/>
-    <ds:schemaRef ds:uri="http://schemas.microsoft.com/office/2006/documentManagement/types"/>
-    <ds:schemaRef ds:uri="http://purl.org/dc/dcmitype/"/>
-    <ds:schemaRef ds:uri="http://schemas.microsoft.com/office/infopath/2007/PartnerControls"/>
-    <ds:schemaRef ds:uri="126e8a1c-9ea9-435a-ac89-d06c80d62e30"/>
+    <ds:schemaRef ds:uri="http://schemas.microsoft.com/sharepoint/v3/contenttype/forms"/>
   </ds:schemaRefs>
 </ds:datastoreItem>
 </file>
@@ -4940,9 +4774,10 @@
 </file>
 
 <file path=customXml/itemProps3.xml><?xml version="1.0" encoding="utf-8"?>
-<ds:datastoreItem xmlns:ds="http://schemas.openxmlformats.org/officeDocument/2006/customXml" ds:itemID="{D51C61E4-DB75-4684-AD25-71F546404E96}">
+<ds:datastoreItem xmlns:ds="http://schemas.openxmlformats.org/officeDocument/2006/customXml" ds:itemID="{46CA5683-AF87-4E40-B841-2E23A3B52406}">
   <ds:schemaRefs>
-    <ds:schemaRef ds:uri="http://schemas.microsoft.com/sharepoint/v3/contenttype/forms"/>
+    <ds:schemaRef ds:uri="http://schemas.microsoft.com/office/2006/metadata/properties"/>
+    <ds:schemaRef ds:uri="http://schemas.microsoft.com/office/infopath/2007/PartnerControls"/>
   </ds:schemaRefs>
 </ds:datastoreItem>
 </file>
</xml_diff>